<commit_message>
Resume changes to programming languages
</commit_message>
<xml_diff>
--- a/resume/Resume.docx
+++ b/resume/Resume.docx
@@ -1548,7 +1548,7 @@
           <w:sz w:val="20"/>
           <w:szCs w:val="20"/>
         </w:rPr>
-        <w:t>, Node.js, Ruby, C#, PHP</w:t>
+        <w:t>, Ruby, C#, PHP</w:t>
       </w:r>
     </w:p>
     <w:p>
@@ -2132,7 +2132,6 @@
         </w:rPr>
         <w:t xml:space="preserve"> SQL Server Database to </w:t>
       </w:r>
-      <w:proofErr w:type="spellStart"/>
       <w:r>
         <w:rPr>
           <w:rFonts w:asciiTheme="minorHAnsi" w:hAnsiTheme="minorHAnsi" w:cstheme="minorHAnsi"/>
@@ -2140,17 +2139,7 @@
           <w:sz w:val="20"/>
           <w:szCs w:val="20"/>
         </w:rPr>
-        <w:t>mTRAC</w:t>
-      </w:r>
-      <w:proofErr w:type="spellEnd"/>
-      <w:r>
-        <w:rPr>
-          <w:rFonts w:asciiTheme="minorHAnsi" w:hAnsiTheme="minorHAnsi" w:cstheme="minorHAnsi"/>
-          <w:color w:val="000000"/>
-          <w:sz w:val="20"/>
-          <w:szCs w:val="20"/>
-        </w:rPr>
-        <w:t xml:space="preserve"> </w:t>
+        <w:t xml:space="preserve">mTRAC </w:t>
       </w:r>
       <w:r>
         <w:rPr>
@@ -2697,23 +2686,7 @@
           <w:sz w:val="20"/>
           <w:szCs w:val="20"/>
         </w:rPr>
-        <w:t xml:space="preserve">, </w:t>
-      </w:r>
-      <w:r>
-        <w:rPr>
-          <w:rFonts w:asciiTheme="minorHAnsi" w:hAnsiTheme="minorHAnsi" w:cstheme="minorHAnsi"/>
-          <w:sz w:val="20"/>
-          <w:szCs w:val="20"/>
-        </w:rPr>
-        <w:t>available for download on Windows and macOS</w:t>
-      </w:r>
-      <w:r>
-        <w:rPr>
-          <w:rFonts w:asciiTheme="minorHAnsi" w:hAnsiTheme="minorHAnsi" w:cstheme="minorHAnsi"/>
-          <w:sz w:val="20"/>
-          <w:szCs w:val="20"/>
-        </w:rPr>
-        <w:t>.</w:t>
+        <w:t>, available for download on Windows and macOS.</w:t>
       </w:r>
     </w:p>
     <w:p>

</xml_diff>

<commit_message>
Fixed Resume - Minor Update
</commit_message>
<xml_diff>
--- a/resume/Resume.docx
+++ b/resume/Resume.docx
@@ -239,7 +239,7 @@
         <w:spacing w:after="0" w:line="240" w:lineRule="auto"/>
         <w:rPr>
           <w:rFonts w:asciiTheme="minorHAnsi" w:hAnsiTheme="minorHAnsi" w:cstheme="minorHAnsi"/>
-          <w:b/>
+          <w:bCs/>
           <w:sz w:val="20"/>
           <w:szCs w:val="20"/>
         </w:rPr>
@@ -260,7 +260,34 @@
           <w:sz w:val="20"/>
           <w:szCs w:val="20"/>
         </w:rPr>
-        <w:t>Mathematics of Computation (Computer Science and Applied Mathematics)</w:t>
+        <w:t xml:space="preserve">Mathematics of Computation </w:t>
+      </w:r>
+      <w:r>
+        <w:rPr>
+          <w:rFonts w:asciiTheme="minorHAnsi" w:hAnsiTheme="minorHAnsi" w:cstheme="minorHAnsi"/>
+          <w:bCs/>
+          <w:sz w:val="20"/>
+          <w:szCs w:val="20"/>
+        </w:rPr>
+        <w:t>(Computer</w:t>
+      </w:r>
+      <w:r>
+        <w:rPr>
+          <w:rFonts w:asciiTheme="minorHAnsi" w:hAnsiTheme="minorHAnsi" w:cstheme="minorHAnsi"/>
+          <w:bCs/>
+          <w:sz w:val="20"/>
+          <w:szCs w:val="20"/>
+        </w:rPr>
+        <w:t xml:space="preserve"> </w:t>
+      </w:r>
+      <w:r>
+        <w:rPr>
+          <w:rFonts w:asciiTheme="minorHAnsi" w:hAnsiTheme="minorHAnsi" w:cstheme="minorHAnsi"/>
+          <w:bCs/>
+          <w:sz w:val="20"/>
+          <w:szCs w:val="20"/>
+        </w:rPr>
+        <w:t>Science and Applied Mathematics)</w:t>
       </w:r>
     </w:p>
     <w:p>
@@ -295,15 +322,7 @@
           <w:sz w:val="20"/>
           <w:szCs w:val="20"/>
         </w:rPr>
-        <w:t>6</w:t>
-      </w:r>
-      <w:r>
-        <w:rPr>
-          <w:rFonts w:asciiTheme="minorHAnsi" w:hAnsiTheme="minorHAnsi" w:cstheme="minorHAnsi"/>
-          <w:sz w:val="20"/>
-          <w:szCs w:val="20"/>
-        </w:rPr>
-        <w:t>2</w:t>
+        <w:t>65</w:t>
       </w:r>
       <w:r>
         <w:rPr>
@@ -523,34 +542,27 @@
         <w:rPr>
           <w:rFonts w:asciiTheme="minorHAnsi" w:hAnsiTheme="minorHAnsi" w:cstheme="minorHAnsi"/>
           <w:b/>
-          <w:sz w:val="20"/>
-          <w:szCs w:val="20"/>
-        </w:rPr>
-        <w:t xml:space="preserve">Computer Operating Systems: </w:t>
-      </w:r>
-      <w:r>
-        <w:rPr>
-          <w:rFonts w:asciiTheme="minorHAnsi" w:hAnsiTheme="minorHAnsi" w:cstheme="minorHAnsi"/>
-          <w:sz w:val="20"/>
-          <w:szCs w:val="20"/>
-        </w:rPr>
-        <w:t xml:space="preserve">Windows, </w:t>
-      </w:r>
-      <w:r>
-        <w:rPr>
-          <w:rFonts w:asciiTheme="minorHAnsi" w:hAnsiTheme="minorHAnsi" w:cstheme="minorHAnsi"/>
-          <w:sz w:val="20"/>
-          <w:szCs w:val="20"/>
-        </w:rPr>
-        <w:t>m</w:t>
-      </w:r>
-      <w:r>
-        <w:rPr>
-          <w:rFonts w:asciiTheme="minorHAnsi" w:hAnsiTheme="minorHAnsi" w:cstheme="minorHAnsi"/>
-          <w:sz w:val="20"/>
-          <w:szCs w:val="20"/>
-        </w:rPr>
-        <w:t>acOS,</w:t>
+          <w:bCs/>
+          <w:sz w:val="20"/>
+          <w:szCs w:val="20"/>
+        </w:rPr>
+        <w:t>Web Frameworks:</w:t>
+      </w:r>
+      <w:r>
+        <w:rPr>
+          <w:rFonts w:asciiTheme="minorHAnsi" w:hAnsiTheme="minorHAnsi" w:cstheme="minorHAnsi"/>
+          <w:sz w:val="20"/>
+          <w:szCs w:val="20"/>
+        </w:rPr>
+        <w:t xml:space="preserve"> React, Angular</w:t>
+      </w:r>
+      <w:r>
+        <w:rPr>
+          <w:rFonts w:asciiTheme="minorHAnsi" w:hAnsiTheme="minorHAnsi" w:cstheme="minorHAnsi"/>
+          <w:sz w:val="20"/>
+          <w:szCs w:val="20"/>
+        </w:rPr>
+        <w:t>,</w:t>
       </w:r>
       <w:r>
         <w:rPr>
@@ -566,23 +578,7 @@
           <w:sz w:val="20"/>
           <w:szCs w:val="20"/>
         </w:rPr>
-        <w:t xml:space="preserve">Linux </w:t>
-      </w:r>
-      <w:r>
-        <w:rPr>
-          <w:rFonts w:asciiTheme="minorHAnsi" w:hAnsiTheme="minorHAnsi" w:cstheme="minorHAnsi"/>
-          <w:sz w:val="20"/>
-          <w:szCs w:val="20"/>
-        </w:rPr>
-        <w:t xml:space="preserve">/ </w:t>
-      </w:r>
-      <w:r>
-        <w:rPr>
-          <w:rFonts w:asciiTheme="minorHAnsi" w:hAnsiTheme="minorHAnsi" w:cstheme="minorHAnsi"/>
-          <w:sz w:val="20"/>
-          <w:szCs w:val="20"/>
-        </w:rPr>
-        <w:t>Unix</w:t>
+        <w:t>Vue</w:t>
       </w:r>
     </w:p>
     <w:p>
@@ -603,15 +599,15 @@
           <w:sz w:val="20"/>
           <w:szCs w:val="20"/>
         </w:rPr>
-        <w:t>Mobile Operating Systems:</w:t>
-      </w:r>
-      <w:r>
-        <w:rPr>
-          <w:rFonts w:asciiTheme="minorHAnsi" w:hAnsiTheme="minorHAnsi" w:cstheme="minorHAnsi"/>
-          <w:sz w:val="20"/>
-          <w:szCs w:val="20"/>
-        </w:rPr>
-        <w:t xml:space="preserve"> iOS, Android</w:t>
+        <w:t>Cloud Computing:</w:t>
+      </w:r>
+      <w:r>
+        <w:rPr>
+          <w:rFonts w:asciiTheme="minorHAnsi" w:hAnsiTheme="minorHAnsi" w:cstheme="minorHAnsi"/>
+          <w:sz w:val="20"/>
+          <w:szCs w:val="20"/>
+        </w:rPr>
+        <w:t xml:space="preserve"> Amazon Web Services, Microsoft Azure, Google Cloud Platform</w:t>
       </w:r>
     </w:p>
     <w:p>
@@ -621,19 +617,29 @@
         <w:ind w:left="0"/>
         <w:rPr>
           <w:rFonts w:asciiTheme="minorHAnsi" w:hAnsiTheme="minorHAnsi" w:cstheme="minorHAnsi"/>
-          <w:sz w:val="20"/>
-          <w:szCs w:val="20"/>
-        </w:rPr>
-      </w:pPr>
-      <w:r>
-        <w:rPr>
-          <w:rFonts w:asciiTheme="minorHAnsi" w:hAnsiTheme="minorHAnsi" w:cstheme="minorHAnsi"/>
           <w:b/>
           <w:bCs/>
           <w:sz w:val="20"/>
           <w:szCs w:val="20"/>
         </w:rPr>
-        <w:t>Web Frameworks:</w:t>
+      </w:pPr>
+      <w:r>
+        <w:rPr>
+          <w:rFonts w:asciiTheme="minorHAnsi" w:hAnsiTheme="minorHAnsi" w:cstheme="minorHAnsi"/>
+          <w:b/>
+          <w:sz w:val="20"/>
+          <w:szCs w:val="20"/>
+        </w:rPr>
+        <w:t>Scalability</w:t>
+      </w:r>
+      <w:r>
+        <w:rPr>
+          <w:rFonts w:asciiTheme="minorHAnsi" w:hAnsiTheme="minorHAnsi" w:cstheme="minorHAnsi"/>
+          <w:b/>
+          <w:sz w:val="20"/>
+          <w:szCs w:val="20"/>
+        </w:rPr>
+        <w:t>:</w:t>
       </w:r>
       <w:r>
         <w:rPr>
@@ -651,7 +657,35 @@
           <w:sz w:val="20"/>
           <w:szCs w:val="20"/>
         </w:rPr>
-        <w:t>[UI/UX]:</w:t>
+        <w:t>[Container</w:t>
+      </w:r>
+      <w:r>
+        <w:rPr>
+          <w:rFonts w:asciiTheme="minorHAnsi" w:hAnsiTheme="minorHAnsi" w:cstheme="minorHAnsi"/>
+          <w:b/>
+          <w:bCs/>
+          <w:sz w:val="20"/>
+          <w:szCs w:val="20"/>
+        </w:rPr>
+        <w:t>s</w:t>
+      </w:r>
+      <w:r>
+        <w:rPr>
+          <w:rFonts w:asciiTheme="minorHAnsi" w:hAnsiTheme="minorHAnsi" w:cstheme="minorHAnsi"/>
+          <w:b/>
+          <w:bCs/>
+          <w:sz w:val="20"/>
+          <w:szCs w:val="20"/>
+        </w:rPr>
+        <w:t xml:space="preserve">]: </w:t>
+      </w:r>
+      <w:r>
+        <w:rPr>
+          <w:rFonts w:asciiTheme="minorHAnsi" w:hAnsiTheme="minorHAnsi" w:cstheme="minorHAnsi"/>
+          <w:sz w:val="20"/>
+          <w:szCs w:val="20"/>
+        </w:rPr>
+        <w:t>Docker, Kubernetes</w:t>
       </w:r>
       <w:r>
         <w:rPr>
@@ -664,22 +698,18 @@
       <w:r>
         <w:rPr>
           <w:rFonts w:asciiTheme="minorHAnsi" w:hAnsiTheme="minorHAnsi" w:cstheme="minorHAnsi"/>
-          <w:sz w:val="20"/>
-          <w:szCs w:val="20"/>
-        </w:rPr>
-        <w:t>React, Angular</w:t>
-      </w:r>
-      <w:r>
-        <w:rPr>
-          <w:rFonts w:asciiTheme="minorHAnsi" w:hAnsiTheme="minorHAnsi" w:cstheme="minorHAnsi"/>
-          <w:sz w:val="20"/>
-          <w:szCs w:val="20"/>
-        </w:rPr>
-        <w:t>,</w:t>
-      </w:r>
-      <w:r>
-        <w:rPr>
-          <w:rFonts w:asciiTheme="minorHAnsi" w:hAnsiTheme="minorHAnsi" w:cstheme="minorHAnsi"/>
+          <w:b/>
+          <w:bCs/>
+          <w:sz w:val="20"/>
+          <w:szCs w:val="20"/>
+        </w:rPr>
+        <w:t>[Caching]:</w:t>
+      </w:r>
+      <w:r>
+        <w:rPr>
+          <w:rFonts w:asciiTheme="minorHAnsi" w:hAnsiTheme="minorHAnsi" w:cstheme="minorHAnsi"/>
+          <w:b/>
+          <w:bCs/>
           <w:sz w:val="20"/>
           <w:szCs w:val="20"/>
         </w:rPr>
@@ -691,7 +721,7 @@
           <w:sz w:val="20"/>
           <w:szCs w:val="20"/>
         </w:rPr>
-        <w:t>Vue</w:t>
+        <w:t>Redis, Memcached</w:t>
       </w:r>
       <w:r>
         <w:rPr>
@@ -700,74 +730,6 @@
           <w:szCs w:val="20"/>
         </w:rPr>
         <w:t xml:space="preserve"> </w:t>
-      </w:r>
-      <w:r>
-        <w:rPr>
-          <w:rFonts w:asciiTheme="minorHAnsi" w:hAnsiTheme="minorHAnsi" w:cstheme="minorHAnsi"/>
-          <w:b/>
-          <w:bCs/>
-          <w:sz w:val="20"/>
-          <w:szCs w:val="20"/>
-        </w:rPr>
-        <w:t>[Node.js]:</w:t>
-      </w:r>
-      <w:r>
-        <w:rPr>
-          <w:rFonts w:asciiTheme="minorHAnsi" w:hAnsiTheme="minorHAnsi" w:cstheme="minorHAnsi"/>
-          <w:sz w:val="20"/>
-          <w:szCs w:val="20"/>
-        </w:rPr>
-        <w:t xml:space="preserve"> </w:t>
-      </w:r>
-      <w:r>
-        <w:rPr>
-          <w:rFonts w:asciiTheme="minorHAnsi" w:hAnsiTheme="minorHAnsi" w:cstheme="minorHAnsi"/>
-          <w:sz w:val="20"/>
-          <w:szCs w:val="20"/>
-        </w:rPr>
-        <w:t>Express</w:t>
-      </w:r>
-      <w:r>
-        <w:rPr>
-          <w:rFonts w:asciiTheme="minorHAnsi" w:hAnsiTheme="minorHAnsi" w:cstheme="minorHAnsi"/>
-          <w:sz w:val="20"/>
-          <w:szCs w:val="20"/>
-        </w:rPr>
-        <w:t xml:space="preserve"> </w:t>
-      </w:r>
-      <w:r>
-        <w:rPr>
-          <w:rFonts w:asciiTheme="minorHAnsi" w:hAnsiTheme="minorHAnsi" w:cstheme="minorHAnsi"/>
-          <w:b/>
-          <w:bCs/>
-          <w:sz w:val="20"/>
-          <w:szCs w:val="20"/>
-        </w:rPr>
-        <w:t>[Python]:</w:t>
-      </w:r>
-      <w:r>
-        <w:rPr>
-          <w:rFonts w:asciiTheme="minorHAnsi" w:hAnsiTheme="minorHAnsi" w:cstheme="minorHAnsi"/>
-          <w:sz w:val="20"/>
-          <w:szCs w:val="20"/>
-        </w:rPr>
-        <w:t xml:space="preserve"> </w:t>
-      </w:r>
-      <w:r>
-        <w:rPr>
-          <w:rFonts w:asciiTheme="minorHAnsi" w:hAnsiTheme="minorHAnsi" w:cstheme="minorHAnsi"/>
-          <w:sz w:val="20"/>
-          <w:szCs w:val="20"/>
-        </w:rPr>
-        <w:t>Django</w:t>
-      </w:r>
-      <w:r>
-        <w:rPr>
-          <w:rFonts w:asciiTheme="minorHAnsi" w:hAnsiTheme="minorHAnsi" w:cstheme="minorHAnsi"/>
-          <w:sz w:val="20"/>
-          <w:szCs w:val="20"/>
-        </w:rPr>
-        <w:t>, Flask</w:t>
       </w:r>
     </w:p>
     <w:p>
@@ -785,18 +747,163 @@
         <w:rPr>
           <w:rFonts w:asciiTheme="minorHAnsi" w:hAnsiTheme="minorHAnsi" w:cstheme="minorHAnsi"/>
           <w:b/>
-          <w:sz w:val="20"/>
-          <w:szCs w:val="20"/>
-        </w:rPr>
-        <w:t>Software Containers:</w:t>
-      </w:r>
-      <w:r>
-        <w:rPr>
-          <w:rFonts w:asciiTheme="minorHAnsi" w:hAnsiTheme="minorHAnsi" w:cstheme="minorHAnsi"/>
-          <w:sz w:val="20"/>
-          <w:szCs w:val="20"/>
-        </w:rPr>
-        <w:t xml:space="preserve"> Docker, Kubernetes</w:t>
+          <w:bCs/>
+          <w:sz w:val="20"/>
+          <w:szCs w:val="20"/>
+        </w:rPr>
+        <w:t>DevOps:</w:t>
+      </w:r>
+      <w:r>
+        <w:rPr>
+          <w:rFonts w:asciiTheme="minorHAnsi" w:hAnsiTheme="minorHAnsi" w:cstheme="minorHAnsi"/>
+          <w:sz w:val="20"/>
+          <w:szCs w:val="20"/>
+        </w:rPr>
+        <w:t xml:space="preserve"> </w:t>
+      </w:r>
+      <w:r>
+        <w:rPr>
+          <w:rFonts w:asciiTheme="minorHAnsi" w:hAnsiTheme="minorHAnsi" w:cstheme="minorHAnsi"/>
+          <w:b/>
+          <w:bCs/>
+          <w:sz w:val="20"/>
+          <w:szCs w:val="20"/>
+        </w:rPr>
+        <w:t>[Version Control]:</w:t>
+      </w:r>
+      <w:r>
+        <w:rPr>
+          <w:rFonts w:asciiTheme="minorHAnsi" w:hAnsiTheme="minorHAnsi" w:cstheme="minorHAnsi"/>
+          <w:sz w:val="20"/>
+          <w:szCs w:val="20"/>
+        </w:rPr>
+        <w:t xml:space="preserve"> Git </w:t>
+      </w:r>
+      <w:r>
+        <w:rPr>
+          <w:rFonts w:asciiTheme="minorHAnsi" w:hAnsiTheme="minorHAnsi" w:cstheme="minorHAnsi"/>
+          <w:b/>
+          <w:bCs/>
+          <w:sz w:val="20"/>
+          <w:szCs w:val="20"/>
+        </w:rPr>
+        <w:t>[</w:t>
+      </w:r>
+      <w:r>
+        <w:rPr>
+          <w:rFonts w:asciiTheme="minorHAnsi" w:hAnsiTheme="minorHAnsi" w:cstheme="minorHAnsi"/>
+          <w:b/>
+          <w:bCs/>
+          <w:sz w:val="20"/>
+          <w:szCs w:val="20"/>
+        </w:rPr>
+        <w:t>Unit Testing</w:t>
+      </w:r>
+      <w:r>
+        <w:rPr>
+          <w:rFonts w:asciiTheme="minorHAnsi" w:hAnsiTheme="minorHAnsi" w:cstheme="minorHAnsi"/>
+          <w:b/>
+          <w:bCs/>
+          <w:sz w:val="20"/>
+          <w:szCs w:val="20"/>
+        </w:rPr>
+        <w:t>]:</w:t>
+      </w:r>
+      <w:r>
+        <w:rPr>
+          <w:rFonts w:asciiTheme="minorHAnsi" w:hAnsiTheme="minorHAnsi" w:cstheme="minorHAnsi"/>
+          <w:b/>
+          <w:bCs/>
+          <w:sz w:val="20"/>
+          <w:szCs w:val="20"/>
+        </w:rPr>
+        <w:t xml:space="preserve"> </w:t>
+      </w:r>
+      <w:r>
+        <w:rPr>
+          <w:rFonts w:asciiTheme="minorHAnsi" w:hAnsiTheme="minorHAnsi" w:cstheme="minorHAnsi"/>
+          <w:sz w:val="20"/>
+          <w:szCs w:val="20"/>
+        </w:rPr>
+        <w:t>Jest</w:t>
+      </w:r>
+      <w:r>
+        <w:rPr>
+          <w:rFonts w:asciiTheme="minorHAnsi" w:hAnsiTheme="minorHAnsi" w:cstheme="minorHAnsi"/>
+          <w:b/>
+          <w:bCs/>
+          <w:sz w:val="20"/>
+          <w:szCs w:val="20"/>
+        </w:rPr>
+        <w:t xml:space="preserve"> [Load Testing]: </w:t>
+      </w:r>
+      <w:r>
+        <w:rPr>
+          <w:rFonts w:asciiTheme="minorHAnsi" w:hAnsiTheme="minorHAnsi" w:cstheme="minorHAnsi"/>
+          <w:sz w:val="20"/>
+          <w:szCs w:val="20"/>
+        </w:rPr>
+        <w:t>Locust</w:t>
+      </w:r>
+      <w:r>
+        <w:rPr>
+          <w:rFonts w:asciiTheme="minorHAnsi" w:hAnsiTheme="minorHAnsi" w:cstheme="minorHAnsi"/>
+          <w:sz w:val="20"/>
+          <w:szCs w:val="20"/>
+        </w:rPr>
+        <w:t xml:space="preserve"> </w:t>
+      </w:r>
+      <w:r>
+        <w:rPr>
+          <w:rFonts w:asciiTheme="minorHAnsi" w:hAnsiTheme="minorHAnsi" w:cstheme="minorHAnsi"/>
+          <w:b/>
+          <w:bCs/>
+          <w:sz w:val="20"/>
+          <w:szCs w:val="20"/>
+        </w:rPr>
+        <w:t>[CI/CD]:</w:t>
+      </w:r>
+      <w:r>
+        <w:rPr>
+          <w:rFonts w:asciiTheme="minorHAnsi" w:hAnsiTheme="minorHAnsi" w:cstheme="minorHAnsi"/>
+          <w:sz w:val="20"/>
+          <w:szCs w:val="20"/>
+        </w:rPr>
+        <w:t xml:space="preserve"> </w:t>
+      </w:r>
+      <w:r>
+        <w:rPr>
+          <w:rFonts w:asciiTheme="minorHAnsi" w:hAnsiTheme="minorHAnsi" w:cstheme="minorHAnsi"/>
+          <w:sz w:val="20"/>
+          <w:szCs w:val="20"/>
+        </w:rPr>
+        <w:t>GitLa</w:t>
+      </w:r>
+      <w:r>
+        <w:rPr>
+          <w:rFonts w:asciiTheme="minorHAnsi" w:hAnsiTheme="minorHAnsi" w:cstheme="minorHAnsi"/>
+          <w:sz w:val="20"/>
+          <w:szCs w:val="20"/>
+        </w:rPr>
+        <w:t xml:space="preserve">b </w:t>
+      </w:r>
+      <w:r>
+        <w:rPr>
+          <w:rFonts w:asciiTheme="minorHAnsi" w:hAnsiTheme="minorHAnsi" w:cstheme="minorHAnsi"/>
+          <w:b/>
+          <w:bCs/>
+          <w:sz w:val="20"/>
+          <w:szCs w:val="20"/>
+        </w:rPr>
+        <w:t>[Agile]:</w:t>
+      </w:r>
+      <w:r>
+        <w:rPr>
+          <w:rFonts w:asciiTheme="minorHAnsi" w:hAnsiTheme="minorHAnsi" w:cstheme="minorHAnsi"/>
+          <w:sz w:val="20"/>
+          <w:szCs w:val="20"/>
+        </w:rPr>
+        <w:t xml:space="preserve"> Scrum</w:t>
       </w:r>
     </w:p>
     <w:p>
@@ -806,8 +913,150 @@
         <w:ind w:left="0"/>
         <w:rPr>
           <w:rFonts w:asciiTheme="minorHAnsi" w:hAnsiTheme="minorHAnsi" w:cstheme="minorHAnsi"/>
-          <w:sz w:val="10"/>
-          <w:szCs w:val="10"/>
+          <w:sz w:val="20"/>
+          <w:szCs w:val="20"/>
+        </w:rPr>
+      </w:pPr>
+      <w:r>
+        <w:rPr>
+          <w:rFonts w:asciiTheme="minorHAnsi" w:hAnsiTheme="minorHAnsi" w:cstheme="minorHAnsi"/>
+          <w:b/>
+          <w:sz w:val="20"/>
+          <w:szCs w:val="20"/>
+        </w:rPr>
+        <w:t xml:space="preserve">Database Systems: </w:t>
+      </w:r>
+      <w:r>
+        <w:rPr>
+          <w:rFonts w:asciiTheme="minorHAnsi" w:hAnsiTheme="minorHAnsi" w:cstheme="minorHAnsi"/>
+          <w:b/>
+          <w:sz w:val="20"/>
+          <w:szCs w:val="20"/>
+        </w:rPr>
+        <w:t>[</w:t>
+      </w:r>
+      <w:r>
+        <w:rPr>
+          <w:rFonts w:asciiTheme="minorHAnsi" w:hAnsiTheme="minorHAnsi" w:cstheme="minorHAnsi"/>
+          <w:b/>
+          <w:sz w:val="20"/>
+          <w:szCs w:val="20"/>
+        </w:rPr>
+        <w:t>SQL</w:t>
+      </w:r>
+      <w:r>
+        <w:rPr>
+          <w:rFonts w:asciiTheme="minorHAnsi" w:hAnsiTheme="minorHAnsi" w:cstheme="minorHAnsi"/>
+          <w:b/>
+          <w:sz w:val="20"/>
+          <w:szCs w:val="20"/>
+        </w:rPr>
+        <w:t>]</w:t>
+      </w:r>
+      <w:r>
+        <w:rPr>
+          <w:rFonts w:asciiTheme="minorHAnsi" w:hAnsiTheme="minorHAnsi" w:cstheme="minorHAnsi"/>
+          <w:b/>
+          <w:sz w:val="20"/>
+          <w:szCs w:val="20"/>
+        </w:rPr>
+        <w:t>:</w:t>
+      </w:r>
+      <w:r>
+        <w:rPr>
+          <w:rFonts w:asciiTheme="minorHAnsi" w:hAnsiTheme="minorHAnsi" w:cstheme="minorHAnsi"/>
+          <w:b/>
+          <w:sz w:val="20"/>
+          <w:szCs w:val="20"/>
+        </w:rPr>
+        <w:t xml:space="preserve"> </w:t>
+      </w:r>
+      <w:r>
+        <w:rPr>
+          <w:rFonts w:asciiTheme="minorHAnsi" w:hAnsiTheme="minorHAnsi" w:cstheme="minorHAnsi"/>
+          <w:sz w:val="20"/>
+          <w:szCs w:val="20"/>
+        </w:rPr>
+        <w:t>MySQL</w:t>
+      </w:r>
+      <w:r>
+        <w:rPr>
+          <w:rFonts w:asciiTheme="minorHAnsi" w:hAnsiTheme="minorHAnsi" w:cstheme="minorHAnsi"/>
+          <w:sz w:val="20"/>
+          <w:szCs w:val="20"/>
+        </w:rPr>
+        <w:t xml:space="preserve">, </w:t>
+      </w:r>
+      <w:r>
+        <w:rPr>
+          <w:rFonts w:asciiTheme="minorHAnsi" w:hAnsiTheme="minorHAnsi" w:cstheme="minorHAnsi"/>
+          <w:sz w:val="20"/>
+          <w:szCs w:val="20"/>
+        </w:rPr>
+        <w:t>SQL Server</w:t>
+      </w:r>
+      <w:r>
+        <w:rPr>
+          <w:rFonts w:asciiTheme="minorHAnsi" w:hAnsiTheme="minorHAnsi" w:cstheme="minorHAnsi"/>
+          <w:sz w:val="20"/>
+          <w:szCs w:val="20"/>
+        </w:rPr>
+        <w:t xml:space="preserve"> </w:t>
+      </w:r>
+      <w:r>
+        <w:rPr>
+          <w:rFonts w:asciiTheme="minorHAnsi" w:hAnsiTheme="minorHAnsi" w:cstheme="minorHAnsi"/>
+          <w:b/>
+          <w:sz w:val="20"/>
+          <w:szCs w:val="20"/>
+        </w:rPr>
+        <w:t>[</w:t>
+      </w:r>
+      <w:r>
+        <w:rPr>
+          <w:rFonts w:asciiTheme="minorHAnsi" w:hAnsiTheme="minorHAnsi" w:cstheme="minorHAnsi"/>
+          <w:b/>
+          <w:sz w:val="20"/>
+          <w:szCs w:val="20"/>
+        </w:rPr>
+        <w:t>NoSQL</w:t>
+      </w:r>
+      <w:r>
+        <w:rPr>
+          <w:rFonts w:asciiTheme="minorHAnsi" w:hAnsiTheme="minorHAnsi" w:cstheme="minorHAnsi"/>
+          <w:b/>
+          <w:sz w:val="20"/>
+          <w:szCs w:val="20"/>
+        </w:rPr>
+        <w:t>]</w:t>
+      </w:r>
+      <w:r>
+        <w:rPr>
+          <w:rFonts w:asciiTheme="minorHAnsi" w:hAnsiTheme="minorHAnsi" w:cstheme="minorHAnsi"/>
+          <w:b/>
+          <w:sz w:val="20"/>
+          <w:szCs w:val="20"/>
+        </w:rPr>
+        <w:t xml:space="preserve">: </w:t>
+      </w:r>
+      <w:r>
+        <w:rPr>
+          <w:rFonts w:asciiTheme="minorHAnsi" w:hAnsiTheme="minorHAnsi" w:cstheme="minorHAnsi"/>
+          <w:sz w:val="20"/>
+          <w:szCs w:val="20"/>
+        </w:rPr>
+        <w:t>MongoDB</w:t>
+      </w:r>
+    </w:p>
+    <w:p>
+      <w:pPr>
+        <w:pStyle w:val="ListParagraph"/>
+        <w:spacing w:after="0"/>
+        <w:ind w:left="0"/>
+        <w:rPr>
+          <w:rFonts w:asciiTheme="minorHAnsi" w:hAnsiTheme="minorHAnsi" w:cstheme="minorHAnsi"/>
+          <w:sz w:val="6"/>
+          <w:szCs w:val="6"/>
         </w:rPr>
       </w:pPr>
     </w:p>
@@ -852,7 +1101,18 @@
           <w:sz w:val="24"/>
           <w:szCs w:val="24"/>
         </w:rPr>
-        <w:t>Data Science</w:t>
+        <w:t>P</w:t>
+      </w:r>
+      <w:r>
+        <w:rPr>
+          <w:rFonts w:asciiTheme="minorHAnsi" w:hAnsiTheme="minorHAnsi" w:cstheme="minorHAnsi"/>
+          <w:b/>
+          <w:color w:val="44546A" w:themeColor="text2"/>
+          <w:spacing w:val="20"/>
+          <w:sz w:val="24"/>
+          <w:szCs w:val="24"/>
+        </w:rPr>
+        <w:t>rogramming Languages</w:t>
       </w:r>
     </w:p>
     <w:p>
@@ -862,6 +1122,7 @@
         <w:ind w:left="0"/>
         <w:rPr>
           <w:rFonts w:asciiTheme="minorHAnsi" w:hAnsiTheme="minorHAnsi" w:cstheme="minorHAnsi"/>
+          <w:b/>
           <w:sz w:val="10"/>
           <w:szCs w:val="10"/>
         </w:rPr>
@@ -885,7 +1146,16 @@
           <w:sz w:val="20"/>
           <w:szCs w:val="20"/>
         </w:rPr>
-        <w:t>Cloud Computing</w:t>
+        <w:t xml:space="preserve">Software </w:t>
+      </w:r>
+      <w:r>
+        <w:rPr>
+          <w:rFonts w:asciiTheme="minorHAnsi" w:hAnsiTheme="minorHAnsi" w:cstheme="minorHAnsi"/>
+          <w:b/>
+          <w:sz w:val="20"/>
+          <w:szCs w:val="20"/>
+        </w:rPr>
+        <w:t>Engineering</w:t>
       </w:r>
       <w:r>
         <w:rPr>
@@ -902,23 +1172,7 @@
           <w:sz w:val="20"/>
           <w:szCs w:val="20"/>
         </w:rPr>
-        <w:t xml:space="preserve"> </w:t>
-      </w:r>
-      <w:r>
-        <w:rPr>
-          <w:rFonts w:asciiTheme="minorHAnsi" w:hAnsiTheme="minorHAnsi" w:cstheme="minorHAnsi"/>
-          <w:sz w:val="20"/>
-          <w:szCs w:val="20"/>
-        </w:rPr>
-        <w:t xml:space="preserve">Amazon Web Services, Microsoft Azure, Google Cloud </w:t>
-      </w:r>
-      <w:r>
-        <w:rPr>
-          <w:rFonts w:asciiTheme="minorHAnsi" w:hAnsiTheme="minorHAnsi" w:cstheme="minorHAnsi"/>
-          <w:sz w:val="20"/>
-          <w:szCs w:val="20"/>
-        </w:rPr>
-        <w:t>Platform</w:t>
+        <w:t xml:space="preserve"> C, C++</w:t>
       </w:r>
     </w:p>
     <w:p>
@@ -939,15 +1193,41 @@
           <w:sz w:val="20"/>
           <w:szCs w:val="20"/>
         </w:rPr>
-        <w:t>Big Data:</w:t>
-      </w:r>
-      <w:r>
-        <w:rPr>
-          <w:rFonts w:asciiTheme="minorHAnsi" w:hAnsiTheme="minorHAnsi" w:cstheme="minorHAnsi"/>
-          <w:sz w:val="20"/>
-          <w:szCs w:val="20"/>
-        </w:rPr>
-        <w:t xml:space="preserve"> Apache Spark, Apache Hadoop</w:t>
+        <w:t xml:space="preserve">Data </w:t>
+      </w:r>
+      <w:r>
+        <w:rPr>
+          <w:rFonts w:asciiTheme="minorHAnsi" w:hAnsiTheme="minorHAnsi" w:cstheme="minorHAnsi"/>
+          <w:b/>
+          <w:sz w:val="20"/>
+          <w:szCs w:val="20"/>
+        </w:rPr>
+        <w:t>Science</w:t>
+      </w:r>
+      <w:r>
+        <w:rPr>
+          <w:rFonts w:asciiTheme="minorHAnsi" w:hAnsiTheme="minorHAnsi" w:cstheme="minorHAnsi"/>
+          <w:b/>
+          <w:sz w:val="20"/>
+          <w:szCs w:val="20"/>
+        </w:rPr>
+        <w:t xml:space="preserve">: </w:t>
+      </w:r>
+      <w:r>
+        <w:rPr>
+          <w:rFonts w:asciiTheme="minorHAnsi" w:hAnsiTheme="minorHAnsi" w:cstheme="minorHAnsi"/>
+          <w:sz w:val="20"/>
+          <w:szCs w:val="20"/>
+        </w:rPr>
+        <w:t>Python, R,</w:t>
+      </w:r>
+      <w:r>
+        <w:rPr>
+          <w:rFonts w:asciiTheme="minorHAnsi" w:hAnsiTheme="minorHAnsi" w:cstheme="minorHAnsi"/>
+          <w:sz w:val="20"/>
+          <w:szCs w:val="20"/>
+        </w:rPr>
+        <w:t xml:space="preserve"> SQL</w:t>
       </w:r>
     </w:p>
     <w:p>
@@ -968,25 +1248,15 @@
           <w:sz w:val="20"/>
           <w:szCs w:val="20"/>
         </w:rPr>
-        <w:t>Database</w:t>
-      </w:r>
-      <w:r>
-        <w:rPr>
-          <w:rFonts w:asciiTheme="minorHAnsi" w:hAnsiTheme="minorHAnsi" w:cstheme="minorHAnsi"/>
-          <w:b/>
-          <w:sz w:val="20"/>
-          <w:szCs w:val="20"/>
-        </w:rPr>
-        <w:t xml:space="preserve"> Systems</w:t>
-      </w:r>
-      <w:r>
-        <w:rPr>
-          <w:rFonts w:asciiTheme="minorHAnsi" w:hAnsiTheme="minorHAnsi" w:cstheme="minorHAnsi"/>
-          <w:b/>
-          <w:sz w:val="20"/>
-          <w:szCs w:val="20"/>
-        </w:rPr>
-        <w:t xml:space="preserve">: </w:t>
+        <w:t>Web Development:</w:t>
+      </w:r>
+      <w:r>
+        <w:rPr>
+          <w:rFonts w:asciiTheme="minorHAnsi" w:hAnsiTheme="minorHAnsi" w:cstheme="minorHAnsi"/>
+          <w:sz w:val="20"/>
+          <w:szCs w:val="20"/>
+        </w:rPr>
+        <w:t xml:space="preserve"> </w:t>
       </w:r>
       <w:r>
         <w:rPr>
@@ -1004,7 +1274,25 @@
           <w:sz w:val="20"/>
           <w:szCs w:val="20"/>
         </w:rPr>
-        <w:t>SQL</w:t>
+        <w:t>Front</w:t>
+      </w:r>
+      <w:r>
+        <w:rPr>
+          <w:rFonts w:asciiTheme="minorHAnsi" w:hAnsiTheme="minorHAnsi" w:cstheme="minorHAnsi"/>
+          <w:b/>
+          <w:sz w:val="20"/>
+          <w:szCs w:val="20"/>
+        </w:rPr>
+        <w:t>-</w:t>
+      </w:r>
+      <w:r>
+        <w:rPr>
+          <w:rFonts w:asciiTheme="minorHAnsi" w:hAnsiTheme="minorHAnsi" w:cstheme="minorHAnsi"/>
+          <w:b/>
+          <w:sz w:val="20"/>
+          <w:szCs w:val="20"/>
+        </w:rPr>
+        <w:t>End</w:t>
       </w:r>
       <w:r>
         <w:rPr>
@@ -1027,7 +1315,77 @@
       <w:r>
         <w:rPr>
           <w:rFonts w:asciiTheme="minorHAnsi" w:hAnsiTheme="minorHAnsi" w:cstheme="minorHAnsi"/>
-          <w:b/>
+          <w:sz w:val="20"/>
+          <w:szCs w:val="20"/>
+        </w:rPr>
+        <w:t xml:space="preserve"> HTML, CSS, JavaScript </w:t>
+      </w:r>
+      <w:r>
+        <w:rPr>
+          <w:rFonts w:asciiTheme="minorHAnsi" w:hAnsiTheme="minorHAnsi" w:cstheme="minorHAnsi"/>
+          <w:b/>
+          <w:sz w:val="20"/>
+          <w:szCs w:val="20"/>
+        </w:rPr>
+        <w:t>[</w:t>
+      </w:r>
+      <w:r>
+        <w:rPr>
+          <w:rFonts w:asciiTheme="minorHAnsi" w:hAnsiTheme="minorHAnsi" w:cstheme="minorHAnsi"/>
+          <w:b/>
+          <w:sz w:val="20"/>
+          <w:szCs w:val="20"/>
+        </w:rPr>
+        <w:t>Back</w:t>
+      </w:r>
+      <w:r>
+        <w:rPr>
+          <w:rFonts w:asciiTheme="minorHAnsi" w:hAnsiTheme="minorHAnsi" w:cstheme="minorHAnsi"/>
+          <w:b/>
+          <w:sz w:val="20"/>
+          <w:szCs w:val="20"/>
+        </w:rPr>
+        <w:t>-</w:t>
+      </w:r>
+      <w:r>
+        <w:rPr>
+          <w:rFonts w:asciiTheme="minorHAnsi" w:hAnsiTheme="minorHAnsi" w:cstheme="minorHAnsi"/>
+          <w:b/>
+          <w:sz w:val="20"/>
+          <w:szCs w:val="20"/>
+        </w:rPr>
+        <w:t>E</w:t>
+      </w:r>
+      <w:r>
+        <w:rPr>
+          <w:rFonts w:asciiTheme="minorHAnsi" w:hAnsiTheme="minorHAnsi" w:cstheme="minorHAnsi"/>
+          <w:b/>
+          <w:sz w:val="20"/>
+          <w:szCs w:val="20"/>
+        </w:rPr>
+        <w:t>nd</w:t>
+      </w:r>
+      <w:r>
+        <w:rPr>
+          <w:rFonts w:asciiTheme="minorHAnsi" w:hAnsiTheme="minorHAnsi" w:cstheme="minorHAnsi"/>
+          <w:b/>
+          <w:sz w:val="20"/>
+          <w:szCs w:val="20"/>
+        </w:rPr>
+        <w:t>]</w:t>
+      </w:r>
+      <w:r>
+        <w:rPr>
+          <w:rFonts w:asciiTheme="minorHAnsi" w:hAnsiTheme="minorHAnsi" w:cstheme="minorHAnsi"/>
+          <w:b/>
+          <w:sz w:val="20"/>
+          <w:szCs w:val="20"/>
+        </w:rPr>
+        <w:t>:</w:t>
+      </w:r>
+      <w:r>
+        <w:rPr>
+          <w:rFonts w:asciiTheme="minorHAnsi" w:hAnsiTheme="minorHAnsi" w:cstheme="minorHAnsi"/>
           <w:sz w:val="20"/>
           <w:szCs w:val="20"/>
         </w:rPr>
@@ -1039,67 +1397,47 @@
           <w:sz w:val="20"/>
           <w:szCs w:val="20"/>
         </w:rPr>
-        <w:t>MySQL</w:t>
-      </w:r>
-      <w:r>
-        <w:rPr>
-          <w:rFonts w:asciiTheme="minorHAnsi" w:hAnsiTheme="minorHAnsi" w:cstheme="minorHAnsi"/>
-          <w:sz w:val="20"/>
-          <w:szCs w:val="20"/>
-        </w:rPr>
-        <w:t>, PostgreSQL</w:t>
-      </w:r>
-      <w:r>
-        <w:rPr>
-          <w:rFonts w:asciiTheme="minorHAnsi" w:hAnsiTheme="minorHAnsi" w:cstheme="minorHAnsi"/>
-          <w:sz w:val="20"/>
-          <w:szCs w:val="20"/>
-        </w:rPr>
-        <w:t xml:space="preserve"> </w:t>
-      </w:r>
-      <w:r>
-        <w:rPr>
-          <w:rFonts w:asciiTheme="minorHAnsi" w:hAnsiTheme="minorHAnsi" w:cstheme="minorHAnsi"/>
-          <w:b/>
-          <w:sz w:val="20"/>
-          <w:szCs w:val="20"/>
-        </w:rPr>
-        <w:t>[</w:t>
-      </w:r>
-      <w:r>
-        <w:rPr>
-          <w:rFonts w:asciiTheme="minorHAnsi" w:hAnsiTheme="minorHAnsi" w:cstheme="minorHAnsi"/>
-          <w:b/>
-          <w:sz w:val="20"/>
-          <w:szCs w:val="20"/>
-        </w:rPr>
-        <w:t>NoSQL</w:t>
-      </w:r>
-      <w:r>
-        <w:rPr>
-          <w:rFonts w:asciiTheme="minorHAnsi" w:hAnsiTheme="minorHAnsi" w:cstheme="minorHAnsi"/>
-          <w:b/>
-          <w:sz w:val="20"/>
-          <w:szCs w:val="20"/>
-        </w:rPr>
-        <w:t>]</w:t>
-      </w:r>
-      <w:r>
-        <w:rPr>
-          <w:rFonts w:asciiTheme="minorHAnsi" w:hAnsiTheme="minorHAnsi" w:cstheme="minorHAnsi"/>
-          <w:b/>
-          <w:sz w:val="20"/>
-          <w:szCs w:val="20"/>
-        </w:rPr>
-        <w:t xml:space="preserve">: </w:t>
-      </w:r>
-      <w:r>
-        <w:rPr>
-          <w:rFonts w:asciiTheme="minorHAnsi" w:hAnsiTheme="minorHAnsi" w:cstheme="minorHAnsi"/>
-          <w:sz w:val="20"/>
-          <w:szCs w:val="20"/>
-        </w:rPr>
-        <w:t>MongoDB</w:t>
+        <w:t>Java</w:t>
+      </w:r>
+      <w:r>
+        <w:rPr>
+          <w:rFonts w:asciiTheme="minorHAnsi" w:hAnsiTheme="minorHAnsi" w:cstheme="minorHAnsi"/>
+          <w:sz w:val="20"/>
+          <w:szCs w:val="20"/>
+        </w:rPr>
+        <w:t xml:space="preserve">, </w:t>
+      </w:r>
+      <w:r>
+        <w:rPr>
+          <w:rFonts w:asciiTheme="minorHAnsi" w:hAnsiTheme="minorHAnsi" w:cstheme="minorHAnsi"/>
+          <w:sz w:val="20"/>
+          <w:szCs w:val="20"/>
+        </w:rPr>
+        <w:t xml:space="preserve">Go, </w:t>
+      </w:r>
+      <w:r>
+        <w:rPr>
+          <w:rFonts w:asciiTheme="minorHAnsi" w:hAnsiTheme="minorHAnsi" w:cstheme="minorHAnsi"/>
+          <w:sz w:val="20"/>
+          <w:szCs w:val="20"/>
+        </w:rPr>
+        <w:t>Ruby</w:t>
+      </w:r>
+      <w:r>
+        <w:rPr>
+          <w:rFonts w:asciiTheme="minorHAnsi" w:hAnsiTheme="minorHAnsi" w:cstheme="minorHAnsi"/>
+          <w:sz w:val="20"/>
+          <w:szCs w:val="20"/>
+        </w:rPr>
+        <w:t>, C#</w:t>
+      </w:r>
+      <w:r>
+        <w:rPr>
+          <w:rFonts w:asciiTheme="minorHAnsi" w:hAnsiTheme="minorHAnsi" w:cstheme="minorHAnsi"/>
+          <w:sz w:val="20"/>
+          <w:szCs w:val="20"/>
+        </w:rPr>
+        <w:t>, PHP</w:t>
       </w:r>
     </w:p>
     <w:p>
@@ -1117,78 +1455,140 @@
         <w:rPr>
           <w:rFonts w:asciiTheme="minorHAnsi" w:hAnsiTheme="minorHAnsi" w:cstheme="minorHAnsi"/>
           <w:b/>
+          <w:sz w:val="20"/>
+          <w:szCs w:val="20"/>
+        </w:rPr>
+        <w:t>Mobile Development:</w:t>
+      </w:r>
+      <w:r>
+        <w:rPr>
+          <w:rFonts w:asciiTheme="minorHAnsi" w:hAnsiTheme="minorHAnsi" w:cstheme="minorHAnsi"/>
+          <w:sz w:val="20"/>
+          <w:szCs w:val="20"/>
+        </w:rPr>
+        <w:t xml:space="preserve"> </w:t>
+      </w:r>
+      <w:r>
+        <w:rPr>
+          <w:rFonts w:asciiTheme="minorHAnsi" w:hAnsiTheme="minorHAnsi" w:cstheme="minorHAnsi"/>
+          <w:b/>
+          <w:sz w:val="20"/>
+          <w:szCs w:val="20"/>
+        </w:rPr>
+        <w:t>[</w:t>
+      </w:r>
+      <w:r>
+        <w:rPr>
+          <w:rFonts w:asciiTheme="minorHAnsi" w:hAnsiTheme="minorHAnsi" w:cstheme="minorHAnsi"/>
+          <w:b/>
+          <w:sz w:val="20"/>
+          <w:szCs w:val="20"/>
+        </w:rPr>
+        <w:t>iOS</w:t>
+      </w:r>
+      <w:r>
+        <w:rPr>
+          <w:rFonts w:asciiTheme="minorHAnsi" w:hAnsiTheme="minorHAnsi" w:cstheme="minorHAnsi"/>
+          <w:b/>
+          <w:sz w:val="20"/>
+          <w:szCs w:val="20"/>
+        </w:rPr>
+        <w:t>]</w:t>
+      </w:r>
+      <w:r>
+        <w:rPr>
+          <w:rFonts w:asciiTheme="minorHAnsi" w:hAnsiTheme="minorHAnsi" w:cstheme="minorHAnsi"/>
+          <w:b/>
+          <w:sz w:val="20"/>
+          <w:szCs w:val="20"/>
+        </w:rPr>
+        <w:t xml:space="preserve">: </w:t>
+      </w:r>
+      <w:r>
+        <w:rPr>
+          <w:rFonts w:asciiTheme="minorHAnsi" w:hAnsiTheme="minorHAnsi" w:cstheme="minorHAnsi"/>
+          <w:sz w:val="20"/>
+          <w:szCs w:val="20"/>
+        </w:rPr>
+        <w:t>Swift</w:t>
+      </w:r>
+      <w:r>
+        <w:rPr>
+          <w:rFonts w:asciiTheme="minorHAnsi" w:hAnsiTheme="minorHAnsi" w:cstheme="minorHAnsi"/>
+          <w:sz w:val="20"/>
+          <w:szCs w:val="20"/>
+        </w:rPr>
+        <w:t xml:space="preserve"> </w:t>
+      </w:r>
+      <w:r>
+        <w:rPr>
+          <w:rFonts w:asciiTheme="minorHAnsi" w:hAnsiTheme="minorHAnsi" w:cstheme="minorHAnsi"/>
+          <w:b/>
+          <w:sz w:val="20"/>
+          <w:szCs w:val="20"/>
+        </w:rPr>
+        <w:t>[</w:t>
+      </w:r>
+      <w:r>
+        <w:rPr>
+          <w:rFonts w:asciiTheme="minorHAnsi" w:hAnsiTheme="minorHAnsi" w:cstheme="minorHAnsi"/>
+          <w:b/>
+          <w:sz w:val="20"/>
+          <w:szCs w:val="20"/>
+        </w:rPr>
+        <w:t>Android</w:t>
+      </w:r>
+      <w:r>
+        <w:rPr>
+          <w:rFonts w:asciiTheme="minorHAnsi" w:hAnsiTheme="minorHAnsi" w:cstheme="minorHAnsi"/>
+          <w:b/>
+          <w:sz w:val="20"/>
+          <w:szCs w:val="20"/>
+        </w:rPr>
+        <w:t>]</w:t>
+      </w:r>
+      <w:r>
+        <w:rPr>
+          <w:rFonts w:asciiTheme="minorHAnsi" w:hAnsiTheme="minorHAnsi" w:cstheme="minorHAnsi"/>
+          <w:b/>
+          <w:sz w:val="20"/>
+          <w:szCs w:val="20"/>
+        </w:rPr>
+        <w:t xml:space="preserve">: </w:t>
+      </w:r>
+      <w:r>
+        <w:rPr>
+          <w:rFonts w:asciiTheme="minorHAnsi" w:hAnsiTheme="minorHAnsi" w:cstheme="minorHAnsi"/>
+          <w:sz w:val="20"/>
+          <w:szCs w:val="20"/>
+        </w:rPr>
+        <w:t>Kotlin</w:t>
+      </w:r>
+      <w:r>
+        <w:rPr>
+          <w:rFonts w:asciiTheme="minorHAnsi" w:hAnsiTheme="minorHAnsi" w:cstheme="minorHAnsi"/>
+          <w:sz w:val="20"/>
+          <w:szCs w:val="20"/>
+        </w:rPr>
+        <w:t xml:space="preserve"> </w:t>
+      </w:r>
+      <w:r>
+        <w:rPr>
+          <w:rFonts w:asciiTheme="minorHAnsi" w:hAnsiTheme="minorHAnsi" w:cstheme="minorHAnsi"/>
+          <w:b/>
           <w:bCs/>
           <w:sz w:val="20"/>
           <w:szCs w:val="20"/>
         </w:rPr>
-        <w:t>AI/ML:</w:t>
-      </w:r>
-      <w:r>
-        <w:rPr>
-          <w:rFonts w:asciiTheme="minorHAnsi" w:hAnsiTheme="minorHAnsi" w:cstheme="minorHAnsi"/>
-          <w:sz w:val="20"/>
-          <w:szCs w:val="20"/>
-        </w:rPr>
-        <w:t xml:space="preserve"> TensorFlow, </w:t>
-      </w:r>
-      <w:proofErr w:type="spellStart"/>
-      <w:r>
-        <w:rPr>
-          <w:rFonts w:asciiTheme="minorHAnsi" w:hAnsiTheme="minorHAnsi" w:cstheme="minorHAnsi"/>
-          <w:sz w:val="20"/>
-          <w:szCs w:val="20"/>
-        </w:rPr>
-        <w:t>PyTorch</w:t>
-      </w:r>
-      <w:proofErr w:type="spellEnd"/>
-      <w:r>
-        <w:rPr>
-          <w:rFonts w:asciiTheme="minorHAnsi" w:hAnsiTheme="minorHAnsi" w:cstheme="minorHAnsi"/>
-          <w:sz w:val="20"/>
-          <w:szCs w:val="20"/>
-        </w:rPr>
-        <w:t>, Amazon Redshift, Amazon EMR, Num</w:t>
-      </w:r>
-      <w:r>
-        <w:rPr>
-          <w:rFonts w:asciiTheme="minorHAnsi" w:hAnsiTheme="minorHAnsi" w:cstheme="minorHAnsi"/>
-          <w:sz w:val="20"/>
-          <w:szCs w:val="20"/>
-        </w:rPr>
-        <w:t>P</w:t>
-      </w:r>
-      <w:r>
-        <w:rPr>
-          <w:rFonts w:asciiTheme="minorHAnsi" w:hAnsiTheme="minorHAnsi" w:cstheme="minorHAnsi"/>
-          <w:sz w:val="20"/>
-          <w:szCs w:val="20"/>
-        </w:rPr>
-        <w:t>y, Sci</w:t>
-      </w:r>
-      <w:r>
-        <w:rPr>
-          <w:rFonts w:asciiTheme="minorHAnsi" w:hAnsiTheme="minorHAnsi" w:cstheme="minorHAnsi"/>
-          <w:sz w:val="20"/>
-          <w:szCs w:val="20"/>
-        </w:rPr>
-        <w:t>P</w:t>
-      </w:r>
-      <w:r>
-        <w:rPr>
-          <w:rFonts w:asciiTheme="minorHAnsi" w:hAnsiTheme="minorHAnsi" w:cstheme="minorHAnsi"/>
-          <w:sz w:val="20"/>
-          <w:szCs w:val="20"/>
-        </w:rPr>
-        <w:t>y, Pandas</w:t>
-      </w:r>
-      <w:r>
-        <w:rPr>
-          <w:rFonts w:asciiTheme="minorHAnsi" w:hAnsiTheme="minorHAnsi" w:cstheme="minorHAnsi"/>
-          <w:bCs/>
-          <w:sz w:val="20"/>
-          <w:szCs w:val="20"/>
-        </w:rPr>
-        <w:t xml:space="preserve"> </w:t>
+        <w:t xml:space="preserve">[Hybrid]: </w:t>
+      </w:r>
+      <w:r>
+        <w:rPr>
+          <w:rFonts w:asciiTheme="minorHAnsi" w:hAnsiTheme="minorHAnsi" w:cstheme="minorHAnsi"/>
+          <w:sz w:val="20"/>
+          <w:szCs w:val="20"/>
+        </w:rPr>
+        <w:t>React Native</w:t>
       </w:r>
     </w:p>
     <w:p>
@@ -1198,8 +1598,8 @@
         <w:ind w:left="0"/>
         <w:rPr>
           <w:rFonts w:asciiTheme="minorHAnsi" w:hAnsiTheme="minorHAnsi" w:cstheme="minorHAnsi"/>
-          <w:sz w:val="10"/>
-          <w:szCs w:val="10"/>
+          <w:sz w:val="2"/>
+          <w:szCs w:val="2"/>
         </w:rPr>
       </w:pPr>
     </w:p>
@@ -1210,8 +1610,8 @@
         <w:ind w:left="0"/>
         <w:rPr>
           <w:rFonts w:asciiTheme="minorHAnsi" w:hAnsiTheme="minorHAnsi" w:cstheme="minorHAnsi"/>
-          <w:sz w:val="2"/>
-          <w:szCs w:val="2"/>
+          <w:sz w:val="4"/>
+          <w:szCs w:val="4"/>
         </w:rPr>
       </w:pPr>
     </w:p>
@@ -1244,7 +1644,7 @@
           <w:sz w:val="24"/>
           <w:szCs w:val="24"/>
         </w:rPr>
-        <w:t>P</w:t>
+        <w:t>W</w:t>
       </w:r>
       <w:r>
         <w:rPr>
@@ -1255,14 +1655,23 @@
           <w:sz w:val="24"/>
           <w:szCs w:val="24"/>
         </w:rPr>
-        <w:t>rogramming Languages</w:t>
-      </w:r>
-    </w:p>
-    <w:p>
-      <w:pPr>
-        <w:pStyle w:val="ListParagraph"/>
+        <w:t>ork Experience</w:t>
+      </w:r>
+    </w:p>
+    <w:p>
+      <w:pPr>
         <w:spacing w:after="0"/>
-        <w:ind w:left="0"/>
+        <w:rPr>
+          <w:rFonts w:asciiTheme="minorHAnsi" w:hAnsiTheme="minorHAnsi" w:cstheme="minorHAnsi"/>
+          <w:b/>
+          <w:sz w:val="2"/>
+          <w:szCs w:val="2"/>
+        </w:rPr>
+      </w:pPr>
+    </w:p>
+    <w:p>
+      <w:pPr>
+        <w:spacing w:after="0"/>
         <w:rPr>
           <w:rFonts w:asciiTheme="minorHAnsi" w:hAnsiTheme="minorHAnsi" w:cstheme="minorHAnsi"/>
           <w:b/>
@@ -1273,307 +1682,588 @@
     </w:p>
     <w:p>
       <w:pPr>
+        <w:spacing w:after="0"/>
+        <w:rPr>
+          <w:rFonts w:asciiTheme="minorHAnsi" w:hAnsiTheme="minorHAnsi" w:cstheme="minorHAnsi"/>
+          <w:b/>
+          <w:sz w:val="20"/>
+          <w:szCs w:val="20"/>
+        </w:rPr>
+      </w:pPr>
+      <w:proofErr w:type="spellStart"/>
+      <w:r>
+        <w:rPr>
+          <w:rFonts w:asciiTheme="minorHAnsi" w:hAnsiTheme="minorHAnsi" w:cstheme="minorHAnsi"/>
+          <w:b/>
+          <w:sz w:val="20"/>
+          <w:szCs w:val="20"/>
+        </w:rPr>
+        <w:t>Mobilitie</w:t>
+      </w:r>
+      <w:proofErr w:type="spellEnd"/>
+      <w:r>
+        <w:rPr>
+          <w:rFonts w:asciiTheme="minorHAnsi" w:hAnsiTheme="minorHAnsi" w:cstheme="minorHAnsi"/>
+          <w:b/>
+          <w:sz w:val="20"/>
+          <w:szCs w:val="20"/>
+        </w:rPr>
+        <w:t xml:space="preserve"> </w:t>
+      </w:r>
+      <w:r>
+        <w:rPr>
+          <w:rFonts w:asciiTheme="minorHAnsi" w:hAnsiTheme="minorHAnsi" w:cstheme="minorHAnsi"/>
+          <w:sz w:val="20"/>
+          <w:szCs w:val="20"/>
+        </w:rPr>
+        <w:t>–</w:t>
+      </w:r>
+      <w:r>
+        <w:rPr>
+          <w:rFonts w:asciiTheme="minorHAnsi" w:hAnsiTheme="minorHAnsi" w:cstheme="minorHAnsi"/>
+          <w:b/>
+          <w:sz w:val="20"/>
+          <w:szCs w:val="20"/>
+        </w:rPr>
+        <w:t xml:space="preserve"> </w:t>
+      </w:r>
+      <w:r>
+        <w:rPr>
+          <w:rFonts w:asciiTheme="minorHAnsi" w:hAnsiTheme="minorHAnsi" w:cstheme="minorHAnsi"/>
+          <w:b/>
+          <w:sz w:val="20"/>
+          <w:szCs w:val="20"/>
+        </w:rPr>
+        <w:t>5G / IoT Analyst Intern</w:t>
+      </w:r>
+      <w:r>
+        <w:rPr>
+          <w:rFonts w:asciiTheme="minorHAnsi" w:hAnsiTheme="minorHAnsi" w:cstheme="minorHAnsi"/>
+          <w:b/>
+          <w:bCs/>
+          <w:sz w:val="20"/>
+          <w:szCs w:val="20"/>
+        </w:rPr>
+        <w:t xml:space="preserve"> </w:t>
+      </w:r>
+      <w:r>
+        <w:rPr>
+          <w:rFonts w:asciiTheme="minorHAnsi" w:hAnsiTheme="minorHAnsi" w:cstheme="minorHAnsi"/>
+          <w:sz w:val="20"/>
+          <w:szCs w:val="20"/>
+        </w:rPr>
+        <w:t>|</w:t>
+      </w:r>
+      <w:r>
+        <w:rPr>
+          <w:rFonts w:asciiTheme="minorHAnsi" w:hAnsiTheme="minorHAnsi" w:cstheme="minorHAnsi"/>
+          <w:b/>
+          <w:sz w:val="20"/>
+          <w:szCs w:val="20"/>
+        </w:rPr>
+        <w:t xml:space="preserve"> </w:t>
+      </w:r>
+      <w:r>
+        <w:rPr>
+          <w:rFonts w:asciiTheme="minorHAnsi" w:hAnsiTheme="minorHAnsi" w:cstheme="minorHAnsi"/>
+          <w:sz w:val="20"/>
+          <w:szCs w:val="20"/>
+        </w:rPr>
+        <w:t xml:space="preserve">Irvine                    </w:t>
+      </w:r>
+      <w:r>
+        <w:rPr>
+          <w:rFonts w:asciiTheme="minorHAnsi" w:hAnsiTheme="minorHAnsi" w:cstheme="minorHAnsi"/>
+          <w:sz w:val="20"/>
+          <w:szCs w:val="20"/>
+        </w:rPr>
+        <w:t xml:space="preserve">                                     </w:t>
+      </w:r>
+      <w:r>
+        <w:rPr>
+          <w:rFonts w:asciiTheme="minorHAnsi" w:hAnsiTheme="minorHAnsi" w:cstheme="minorHAnsi"/>
+          <w:b/>
+          <w:sz w:val="20"/>
+          <w:szCs w:val="20"/>
+        </w:rPr>
+        <w:t xml:space="preserve">                                </w:t>
+      </w:r>
+      <w:r>
+        <w:rPr>
+          <w:rFonts w:asciiTheme="minorHAnsi" w:hAnsiTheme="minorHAnsi" w:cstheme="minorHAnsi"/>
+          <w:b/>
+          <w:sz w:val="20"/>
+          <w:szCs w:val="20"/>
+        </w:rPr>
+        <w:t xml:space="preserve">  </w:t>
+      </w:r>
+      <w:r>
+        <w:rPr>
+          <w:rFonts w:asciiTheme="minorHAnsi" w:hAnsiTheme="minorHAnsi" w:cstheme="minorHAnsi"/>
+          <w:b/>
+          <w:sz w:val="20"/>
+          <w:szCs w:val="20"/>
+        </w:rPr>
+        <w:t xml:space="preserve">           </w:t>
+      </w:r>
+      <w:r>
+        <w:rPr>
+          <w:rFonts w:asciiTheme="minorHAnsi" w:hAnsiTheme="minorHAnsi" w:cstheme="minorHAnsi"/>
+          <w:b/>
+          <w:sz w:val="20"/>
+          <w:szCs w:val="20"/>
+        </w:rPr>
+        <w:t xml:space="preserve"> </w:t>
+      </w:r>
+      <w:proofErr w:type="gramStart"/>
+      <w:r>
+        <w:rPr>
+          <w:rFonts w:asciiTheme="minorHAnsi" w:hAnsiTheme="minorHAnsi" w:cstheme="minorHAnsi"/>
+          <w:b/>
+          <w:sz w:val="20"/>
+          <w:szCs w:val="20"/>
+        </w:rPr>
+        <w:t xml:space="preserve">   </w:t>
+      </w:r>
+      <w:r>
+        <w:rPr>
+          <w:rFonts w:asciiTheme="minorHAnsi" w:hAnsiTheme="minorHAnsi" w:cstheme="minorHAnsi"/>
+          <w:b/>
+          <w:sz w:val="20"/>
+          <w:szCs w:val="20"/>
+        </w:rPr>
+        <w:t>(</w:t>
+      </w:r>
+      <w:proofErr w:type="gramEnd"/>
+      <w:r>
+        <w:rPr>
+          <w:rFonts w:asciiTheme="minorHAnsi" w:hAnsiTheme="minorHAnsi" w:cstheme="minorHAnsi"/>
+          <w:b/>
+          <w:sz w:val="20"/>
+          <w:szCs w:val="20"/>
+        </w:rPr>
+        <w:t>June 201</w:t>
+      </w:r>
+      <w:r>
+        <w:rPr>
+          <w:rFonts w:asciiTheme="minorHAnsi" w:hAnsiTheme="minorHAnsi" w:cstheme="minorHAnsi"/>
+          <w:b/>
+          <w:sz w:val="20"/>
+          <w:szCs w:val="20"/>
+        </w:rPr>
+        <w:t>9</w:t>
+      </w:r>
+      <w:r>
+        <w:rPr>
+          <w:rFonts w:asciiTheme="minorHAnsi" w:hAnsiTheme="minorHAnsi" w:cstheme="minorHAnsi"/>
+          <w:b/>
+          <w:sz w:val="20"/>
+          <w:szCs w:val="20"/>
+        </w:rPr>
+        <w:t xml:space="preserve"> – September 201</w:t>
+      </w:r>
+      <w:r>
+        <w:rPr>
+          <w:rFonts w:asciiTheme="minorHAnsi" w:hAnsiTheme="minorHAnsi" w:cstheme="minorHAnsi"/>
+          <w:b/>
+          <w:sz w:val="20"/>
+          <w:szCs w:val="20"/>
+        </w:rPr>
+        <w:t>9</w:t>
+      </w:r>
+      <w:r>
+        <w:rPr>
+          <w:rFonts w:asciiTheme="minorHAnsi" w:hAnsiTheme="minorHAnsi" w:cstheme="minorHAnsi"/>
+          <w:b/>
+          <w:sz w:val="20"/>
+          <w:szCs w:val="20"/>
+        </w:rPr>
+        <w:t xml:space="preserve">) </w:t>
+      </w:r>
+    </w:p>
+    <w:p>
+      <w:pPr>
         <w:pStyle w:val="ListParagraph"/>
+        <w:numPr>
+          <w:ilvl w:val="0"/>
+          <w:numId w:val="8"/>
+        </w:numPr>
         <w:spacing w:after="0"/>
-        <w:ind w:left="0"/>
-        <w:rPr>
-          <w:rFonts w:asciiTheme="minorHAnsi" w:hAnsiTheme="minorHAnsi" w:cstheme="minorHAnsi"/>
-          <w:sz w:val="20"/>
-          <w:szCs w:val="20"/>
-        </w:rPr>
-      </w:pPr>
-      <w:r>
-        <w:rPr>
-          <w:rFonts w:asciiTheme="minorHAnsi" w:hAnsiTheme="minorHAnsi" w:cstheme="minorHAnsi"/>
-          <w:b/>
-          <w:sz w:val="20"/>
-          <w:szCs w:val="20"/>
-        </w:rPr>
-        <w:t xml:space="preserve">Software </w:t>
-      </w:r>
-      <w:r>
-        <w:rPr>
-          <w:rFonts w:asciiTheme="minorHAnsi" w:hAnsiTheme="minorHAnsi" w:cstheme="minorHAnsi"/>
-          <w:b/>
-          <w:sz w:val="20"/>
-          <w:szCs w:val="20"/>
-        </w:rPr>
-        <w:t>Engineering</w:t>
-      </w:r>
-      <w:r>
-        <w:rPr>
-          <w:rFonts w:asciiTheme="minorHAnsi" w:hAnsiTheme="minorHAnsi" w:cstheme="minorHAnsi"/>
-          <w:b/>
-          <w:sz w:val="20"/>
-          <w:szCs w:val="20"/>
-        </w:rPr>
-        <w:t>:</w:t>
-      </w:r>
-      <w:r>
-        <w:rPr>
-          <w:rFonts w:asciiTheme="minorHAnsi" w:hAnsiTheme="minorHAnsi" w:cstheme="minorHAnsi"/>
-          <w:sz w:val="20"/>
-          <w:szCs w:val="20"/>
-        </w:rPr>
-        <w:t xml:space="preserve"> C, C++</w:t>
+        <w:rPr>
+          <w:rFonts w:asciiTheme="minorHAnsi" w:hAnsiTheme="minorHAnsi" w:cstheme="minorHAnsi"/>
+          <w:sz w:val="20"/>
+          <w:szCs w:val="20"/>
+        </w:rPr>
+      </w:pPr>
+      <w:r>
+        <w:rPr>
+          <w:rFonts w:asciiTheme="minorHAnsi" w:hAnsiTheme="minorHAnsi" w:cstheme="minorHAnsi"/>
+          <w:color w:val="000000"/>
+          <w:sz w:val="20"/>
+          <w:szCs w:val="20"/>
+        </w:rPr>
+        <w:t xml:space="preserve">Created infographic-based White Paper on 5G and IoT, predicting and analyzing the total addressable market of next generation telecom technologies. </w:t>
       </w:r>
     </w:p>
     <w:p>
       <w:pPr>
         <w:pStyle w:val="ListParagraph"/>
+        <w:numPr>
+          <w:ilvl w:val="0"/>
+          <w:numId w:val="8"/>
+        </w:numPr>
         <w:spacing w:after="0"/>
-        <w:ind w:left="0"/>
-        <w:rPr>
-          <w:rFonts w:asciiTheme="minorHAnsi" w:hAnsiTheme="minorHAnsi" w:cstheme="minorHAnsi"/>
-          <w:sz w:val="20"/>
-          <w:szCs w:val="20"/>
-        </w:rPr>
-      </w:pPr>
-      <w:r>
-        <w:rPr>
-          <w:rFonts w:asciiTheme="minorHAnsi" w:hAnsiTheme="minorHAnsi" w:cstheme="minorHAnsi"/>
-          <w:b/>
-          <w:sz w:val="20"/>
-          <w:szCs w:val="20"/>
-        </w:rPr>
-        <w:t xml:space="preserve">Data </w:t>
-      </w:r>
-      <w:r>
-        <w:rPr>
-          <w:rFonts w:asciiTheme="minorHAnsi" w:hAnsiTheme="minorHAnsi" w:cstheme="minorHAnsi"/>
-          <w:b/>
-          <w:sz w:val="20"/>
-          <w:szCs w:val="20"/>
-        </w:rPr>
-        <w:t>Science</w:t>
-      </w:r>
-      <w:r>
-        <w:rPr>
-          <w:rFonts w:asciiTheme="minorHAnsi" w:hAnsiTheme="minorHAnsi" w:cstheme="minorHAnsi"/>
-          <w:b/>
-          <w:sz w:val="20"/>
-          <w:szCs w:val="20"/>
-        </w:rPr>
-        <w:t xml:space="preserve">: </w:t>
-      </w:r>
-      <w:r>
-        <w:rPr>
-          <w:rFonts w:asciiTheme="minorHAnsi" w:hAnsiTheme="minorHAnsi" w:cstheme="minorHAnsi"/>
-          <w:sz w:val="20"/>
-          <w:szCs w:val="20"/>
-        </w:rPr>
-        <w:t>Python, R,</w:t>
-      </w:r>
-      <w:r>
-        <w:rPr>
-          <w:rFonts w:asciiTheme="minorHAnsi" w:hAnsiTheme="minorHAnsi" w:cstheme="minorHAnsi"/>
-          <w:sz w:val="20"/>
-          <w:szCs w:val="20"/>
-        </w:rPr>
-        <w:t xml:space="preserve"> SQL</w:t>
+        <w:rPr>
+          <w:rFonts w:asciiTheme="minorHAnsi" w:hAnsiTheme="minorHAnsi" w:cstheme="minorHAnsi"/>
+          <w:sz w:val="20"/>
+          <w:szCs w:val="20"/>
+        </w:rPr>
+      </w:pPr>
+      <w:r>
+        <w:rPr>
+          <w:rFonts w:asciiTheme="minorHAnsi" w:hAnsiTheme="minorHAnsi" w:cstheme="minorHAnsi"/>
+          <w:sz w:val="20"/>
+          <w:szCs w:val="20"/>
+        </w:rPr>
+        <w:t>Analyzed the emerging trends of major US mobile carriers like Verizon, AT&amp;T, and T-Mobile to recommend investment strategies for telecom infrastructure companies.</w:t>
+      </w:r>
+    </w:p>
+    <w:p>
+      <w:pPr>
+        <w:spacing w:after="0"/>
+        <w:rPr>
+          <w:rFonts w:asciiTheme="minorHAnsi" w:hAnsiTheme="minorHAnsi" w:cstheme="minorHAnsi"/>
+          <w:sz w:val="10"/>
+          <w:szCs w:val="10"/>
+        </w:rPr>
+      </w:pPr>
+    </w:p>
+    <w:p>
+      <w:pPr>
+        <w:spacing w:after="0"/>
+        <w:rPr>
+          <w:rFonts w:asciiTheme="minorHAnsi" w:hAnsiTheme="minorHAnsi" w:cstheme="minorHAnsi"/>
+          <w:b/>
+          <w:sz w:val="20"/>
+          <w:szCs w:val="20"/>
+        </w:rPr>
+      </w:pPr>
+      <w:proofErr w:type="spellStart"/>
+      <w:r>
+        <w:rPr>
+          <w:rFonts w:asciiTheme="minorHAnsi" w:hAnsiTheme="minorHAnsi" w:cstheme="minorHAnsi"/>
+          <w:b/>
+          <w:sz w:val="20"/>
+          <w:szCs w:val="20"/>
+        </w:rPr>
+        <w:t>Mobilitie</w:t>
+      </w:r>
+      <w:proofErr w:type="spellEnd"/>
+      <w:r>
+        <w:rPr>
+          <w:rFonts w:asciiTheme="minorHAnsi" w:hAnsiTheme="minorHAnsi" w:cstheme="minorHAnsi"/>
+          <w:b/>
+          <w:sz w:val="20"/>
+          <w:szCs w:val="20"/>
+        </w:rPr>
+        <w:t xml:space="preserve"> </w:t>
+      </w:r>
+      <w:r>
+        <w:rPr>
+          <w:rFonts w:asciiTheme="minorHAnsi" w:hAnsiTheme="minorHAnsi" w:cstheme="minorHAnsi"/>
+          <w:sz w:val="20"/>
+          <w:szCs w:val="20"/>
+        </w:rPr>
+        <w:t>–</w:t>
+      </w:r>
+      <w:r>
+        <w:rPr>
+          <w:rFonts w:asciiTheme="minorHAnsi" w:hAnsiTheme="minorHAnsi" w:cstheme="minorHAnsi"/>
+          <w:b/>
+          <w:sz w:val="20"/>
+          <w:szCs w:val="20"/>
+        </w:rPr>
+        <w:t xml:space="preserve"> Software Engineer</w:t>
+      </w:r>
+      <w:r>
+        <w:rPr>
+          <w:rFonts w:asciiTheme="minorHAnsi" w:hAnsiTheme="minorHAnsi" w:cstheme="minorHAnsi"/>
+          <w:sz w:val="20"/>
+          <w:szCs w:val="20"/>
+        </w:rPr>
+        <w:t xml:space="preserve"> </w:t>
+      </w:r>
+      <w:r>
+        <w:rPr>
+          <w:rFonts w:asciiTheme="minorHAnsi" w:hAnsiTheme="minorHAnsi" w:cstheme="minorHAnsi"/>
+          <w:b/>
+          <w:bCs/>
+          <w:sz w:val="20"/>
+          <w:szCs w:val="20"/>
+        </w:rPr>
+        <w:t xml:space="preserve">Intern </w:t>
+      </w:r>
+      <w:r>
+        <w:rPr>
+          <w:rFonts w:asciiTheme="minorHAnsi" w:hAnsiTheme="minorHAnsi" w:cstheme="minorHAnsi"/>
+          <w:sz w:val="20"/>
+          <w:szCs w:val="20"/>
+        </w:rPr>
+        <w:t>|</w:t>
+      </w:r>
+      <w:r>
+        <w:rPr>
+          <w:rFonts w:asciiTheme="minorHAnsi" w:hAnsiTheme="minorHAnsi" w:cstheme="minorHAnsi"/>
+          <w:b/>
+          <w:sz w:val="20"/>
+          <w:szCs w:val="20"/>
+        </w:rPr>
+        <w:t xml:space="preserve"> </w:t>
+      </w:r>
+      <w:r>
+        <w:rPr>
+          <w:rFonts w:asciiTheme="minorHAnsi" w:hAnsiTheme="minorHAnsi" w:cstheme="minorHAnsi"/>
+          <w:sz w:val="20"/>
+          <w:szCs w:val="20"/>
+        </w:rPr>
+        <w:t xml:space="preserve">Irvine                                                         </w:t>
+      </w:r>
+      <w:r>
+        <w:rPr>
+          <w:rFonts w:asciiTheme="minorHAnsi" w:hAnsiTheme="minorHAnsi" w:cstheme="minorHAnsi"/>
+          <w:b/>
+          <w:sz w:val="20"/>
+          <w:szCs w:val="20"/>
+        </w:rPr>
+        <w:t xml:space="preserve">                                </w:t>
+      </w:r>
+      <w:r>
+        <w:rPr>
+          <w:rFonts w:asciiTheme="minorHAnsi" w:hAnsiTheme="minorHAnsi" w:cstheme="minorHAnsi"/>
+          <w:b/>
+          <w:sz w:val="20"/>
+          <w:szCs w:val="20"/>
+        </w:rPr>
+        <w:t xml:space="preserve">  </w:t>
+      </w:r>
+      <w:r>
+        <w:rPr>
+          <w:rFonts w:asciiTheme="minorHAnsi" w:hAnsiTheme="minorHAnsi" w:cstheme="minorHAnsi"/>
+          <w:b/>
+          <w:sz w:val="20"/>
+          <w:szCs w:val="20"/>
+        </w:rPr>
+        <w:t xml:space="preserve">           (June 20</w:t>
+      </w:r>
+      <w:r>
+        <w:rPr>
+          <w:rFonts w:asciiTheme="minorHAnsi" w:hAnsiTheme="minorHAnsi" w:cstheme="minorHAnsi"/>
+          <w:b/>
+          <w:sz w:val="20"/>
+          <w:szCs w:val="20"/>
+        </w:rPr>
+        <w:t>20</w:t>
+      </w:r>
+      <w:r>
+        <w:rPr>
+          <w:rFonts w:asciiTheme="minorHAnsi" w:hAnsiTheme="minorHAnsi" w:cstheme="minorHAnsi"/>
+          <w:b/>
+          <w:sz w:val="20"/>
+          <w:szCs w:val="20"/>
+        </w:rPr>
+        <w:t xml:space="preserve"> – September 20</w:t>
+      </w:r>
+      <w:r>
+        <w:rPr>
+          <w:rFonts w:asciiTheme="minorHAnsi" w:hAnsiTheme="minorHAnsi" w:cstheme="minorHAnsi"/>
+          <w:b/>
+          <w:sz w:val="20"/>
+          <w:szCs w:val="20"/>
+        </w:rPr>
+        <w:t>20</w:t>
+      </w:r>
+      <w:r>
+        <w:rPr>
+          <w:rFonts w:asciiTheme="minorHAnsi" w:hAnsiTheme="minorHAnsi" w:cstheme="minorHAnsi"/>
+          <w:b/>
+          <w:sz w:val="20"/>
+          <w:szCs w:val="20"/>
+        </w:rPr>
+        <w:t xml:space="preserve">) </w:t>
       </w:r>
     </w:p>
     <w:p>
       <w:pPr>
         <w:pStyle w:val="ListParagraph"/>
+        <w:numPr>
+          <w:ilvl w:val="0"/>
+          <w:numId w:val="8"/>
+        </w:numPr>
         <w:spacing w:after="0"/>
-        <w:ind w:left="0"/>
-        <w:rPr>
-          <w:rFonts w:asciiTheme="minorHAnsi" w:hAnsiTheme="minorHAnsi" w:cstheme="minorHAnsi"/>
-          <w:sz w:val="20"/>
-          <w:szCs w:val="20"/>
-        </w:rPr>
-      </w:pPr>
-      <w:r>
-        <w:rPr>
-          <w:rFonts w:asciiTheme="minorHAnsi" w:hAnsiTheme="minorHAnsi" w:cstheme="minorHAnsi"/>
-          <w:b/>
-          <w:sz w:val="20"/>
-          <w:szCs w:val="20"/>
-        </w:rPr>
-        <w:t>Web Development:</w:t>
-      </w:r>
-      <w:r>
-        <w:rPr>
-          <w:rFonts w:asciiTheme="minorHAnsi" w:hAnsiTheme="minorHAnsi" w:cstheme="minorHAnsi"/>
+        <w:rPr>
+          <w:rFonts w:asciiTheme="minorHAnsi" w:hAnsiTheme="minorHAnsi" w:cstheme="minorHAnsi"/>
+          <w:sz w:val="20"/>
+          <w:szCs w:val="20"/>
+        </w:rPr>
+      </w:pPr>
+      <w:r>
+        <w:rPr>
+          <w:rFonts w:asciiTheme="minorHAnsi" w:hAnsiTheme="minorHAnsi" w:cstheme="minorHAnsi"/>
+          <w:color w:val="000000"/>
+          <w:sz w:val="20"/>
+          <w:szCs w:val="20"/>
+        </w:rPr>
+        <w:t>Developed</w:t>
+      </w:r>
+      <w:r>
+        <w:rPr>
+          <w:rFonts w:asciiTheme="minorHAnsi" w:hAnsiTheme="minorHAnsi" w:cstheme="minorHAnsi"/>
+          <w:color w:val="000000"/>
           <w:sz w:val="20"/>
           <w:szCs w:val="20"/>
         </w:rPr>
         <w:t xml:space="preserve"> </w:t>
       </w:r>
-      <w:r>
-        <w:rPr>
-          <w:rFonts w:asciiTheme="minorHAnsi" w:hAnsiTheme="minorHAnsi" w:cstheme="minorHAnsi"/>
-          <w:b/>
-          <w:sz w:val="20"/>
-          <w:szCs w:val="20"/>
-        </w:rPr>
-        <w:t>[</w:t>
-      </w:r>
-      <w:r>
-        <w:rPr>
-          <w:rFonts w:asciiTheme="minorHAnsi" w:hAnsiTheme="minorHAnsi" w:cstheme="minorHAnsi"/>
-          <w:b/>
-          <w:sz w:val="20"/>
-          <w:szCs w:val="20"/>
-        </w:rPr>
-        <w:t>Front</w:t>
-      </w:r>
-      <w:r>
-        <w:rPr>
-          <w:rFonts w:asciiTheme="minorHAnsi" w:hAnsiTheme="minorHAnsi" w:cstheme="minorHAnsi"/>
-          <w:b/>
-          <w:sz w:val="20"/>
-          <w:szCs w:val="20"/>
-        </w:rPr>
-        <w:t>-</w:t>
-      </w:r>
-      <w:r>
-        <w:rPr>
-          <w:rFonts w:asciiTheme="minorHAnsi" w:hAnsiTheme="minorHAnsi" w:cstheme="minorHAnsi"/>
-          <w:b/>
-          <w:sz w:val="20"/>
-          <w:szCs w:val="20"/>
-        </w:rPr>
-        <w:t>End</w:t>
-      </w:r>
-      <w:r>
-        <w:rPr>
-          <w:rFonts w:asciiTheme="minorHAnsi" w:hAnsiTheme="minorHAnsi" w:cstheme="minorHAnsi"/>
-          <w:b/>
-          <w:sz w:val="20"/>
-          <w:szCs w:val="20"/>
-        </w:rPr>
-        <w:t>]</w:t>
-      </w:r>
-      <w:r>
-        <w:rPr>
-          <w:rFonts w:asciiTheme="minorHAnsi" w:hAnsiTheme="minorHAnsi" w:cstheme="minorHAnsi"/>
-          <w:b/>
-          <w:sz w:val="20"/>
-          <w:szCs w:val="20"/>
-        </w:rPr>
-        <w:t>:</w:t>
-      </w:r>
-      <w:r>
-        <w:rPr>
-          <w:rFonts w:asciiTheme="minorHAnsi" w:hAnsiTheme="minorHAnsi" w:cstheme="minorHAnsi"/>
-          <w:sz w:val="20"/>
-          <w:szCs w:val="20"/>
-        </w:rPr>
-        <w:t xml:space="preserve"> HTML, CSS, JavaScript </w:t>
-      </w:r>
-      <w:r>
-        <w:rPr>
-          <w:rFonts w:asciiTheme="minorHAnsi" w:hAnsiTheme="minorHAnsi" w:cstheme="minorHAnsi"/>
-          <w:b/>
-          <w:sz w:val="20"/>
-          <w:szCs w:val="20"/>
-        </w:rPr>
-        <w:t>[</w:t>
-      </w:r>
-      <w:r>
-        <w:rPr>
-          <w:rFonts w:asciiTheme="minorHAnsi" w:hAnsiTheme="minorHAnsi" w:cstheme="minorHAnsi"/>
-          <w:b/>
-          <w:sz w:val="20"/>
-          <w:szCs w:val="20"/>
-        </w:rPr>
-        <w:t>Back</w:t>
-      </w:r>
-      <w:r>
-        <w:rPr>
-          <w:rFonts w:asciiTheme="minorHAnsi" w:hAnsiTheme="minorHAnsi" w:cstheme="minorHAnsi"/>
-          <w:b/>
-          <w:sz w:val="20"/>
-          <w:szCs w:val="20"/>
-        </w:rPr>
-        <w:t>-</w:t>
-      </w:r>
-      <w:r>
-        <w:rPr>
-          <w:rFonts w:asciiTheme="minorHAnsi" w:hAnsiTheme="minorHAnsi" w:cstheme="minorHAnsi"/>
-          <w:b/>
-          <w:sz w:val="20"/>
-          <w:szCs w:val="20"/>
-        </w:rPr>
-        <w:t>E</w:t>
-      </w:r>
-      <w:r>
-        <w:rPr>
-          <w:rFonts w:asciiTheme="minorHAnsi" w:hAnsiTheme="minorHAnsi" w:cstheme="minorHAnsi"/>
-          <w:b/>
-          <w:sz w:val="20"/>
-          <w:szCs w:val="20"/>
-        </w:rPr>
-        <w:t>nd</w:t>
-      </w:r>
-      <w:r>
-        <w:rPr>
-          <w:rFonts w:asciiTheme="minorHAnsi" w:hAnsiTheme="minorHAnsi" w:cstheme="minorHAnsi"/>
-          <w:b/>
-          <w:sz w:val="20"/>
-          <w:szCs w:val="20"/>
-        </w:rPr>
-        <w:t>]</w:t>
-      </w:r>
-      <w:r>
-        <w:rPr>
-          <w:rFonts w:asciiTheme="minorHAnsi" w:hAnsiTheme="minorHAnsi" w:cstheme="minorHAnsi"/>
-          <w:b/>
-          <w:sz w:val="20"/>
-          <w:szCs w:val="20"/>
-        </w:rPr>
-        <w:t>:</w:t>
-      </w:r>
-      <w:r>
-        <w:rPr>
-          <w:rFonts w:asciiTheme="minorHAnsi" w:hAnsiTheme="minorHAnsi" w:cstheme="minorHAnsi"/>
+      <w:proofErr w:type="spellStart"/>
+      <w:r>
+        <w:rPr>
+          <w:rFonts w:asciiTheme="minorHAnsi" w:hAnsiTheme="minorHAnsi" w:cstheme="minorHAnsi"/>
+          <w:color w:val="000000"/>
+          <w:sz w:val="20"/>
+          <w:szCs w:val="20"/>
+        </w:rPr>
+        <w:t>Mobilitie</w:t>
+      </w:r>
+      <w:proofErr w:type="spellEnd"/>
+      <w:r>
+        <w:rPr>
+          <w:rFonts w:asciiTheme="minorHAnsi" w:hAnsiTheme="minorHAnsi" w:cstheme="minorHAnsi"/>
+          <w:color w:val="000000"/>
           <w:sz w:val="20"/>
           <w:szCs w:val="20"/>
         </w:rPr>
         <w:t xml:space="preserve"> </w:t>
       </w:r>
-      <w:r>
-        <w:rPr>
-          <w:rFonts w:asciiTheme="minorHAnsi" w:hAnsiTheme="minorHAnsi" w:cstheme="minorHAnsi"/>
-          <w:sz w:val="20"/>
-          <w:szCs w:val="20"/>
-        </w:rPr>
-        <w:t>Java</w:t>
-      </w:r>
-      <w:r>
-        <w:rPr>
-          <w:rFonts w:asciiTheme="minorHAnsi" w:hAnsiTheme="minorHAnsi" w:cstheme="minorHAnsi"/>
-          <w:sz w:val="20"/>
-          <w:szCs w:val="20"/>
-        </w:rPr>
-        <w:t>, Ruby, C#, PHP</w:t>
+      <w:proofErr w:type="spellStart"/>
+      <w:r>
+        <w:rPr>
+          <w:rFonts w:asciiTheme="minorHAnsi" w:hAnsiTheme="minorHAnsi" w:cstheme="minorHAnsi"/>
+          <w:color w:val="000000"/>
+          <w:sz w:val="20"/>
+          <w:szCs w:val="20"/>
+        </w:rPr>
+        <w:t>mTRAC</w:t>
+      </w:r>
+      <w:proofErr w:type="spellEnd"/>
+      <w:r>
+        <w:rPr>
+          <w:rFonts w:asciiTheme="minorHAnsi" w:hAnsiTheme="minorHAnsi" w:cstheme="minorHAnsi"/>
+          <w:color w:val="000000"/>
+          <w:sz w:val="20"/>
+          <w:szCs w:val="20"/>
+        </w:rPr>
+        <w:t xml:space="preserve"> Web Application, </w:t>
+      </w:r>
+      <w:r>
+        <w:rPr>
+          <w:rFonts w:asciiTheme="minorHAnsi" w:hAnsiTheme="minorHAnsi" w:cstheme="minorHAnsi"/>
+          <w:color w:val="000000"/>
+          <w:sz w:val="20"/>
+          <w:szCs w:val="20"/>
+        </w:rPr>
+        <w:t>with</w:t>
+      </w:r>
+      <w:r>
+        <w:rPr>
+          <w:rFonts w:asciiTheme="minorHAnsi" w:hAnsiTheme="minorHAnsi" w:cstheme="minorHAnsi"/>
+          <w:color w:val="000000"/>
+          <w:sz w:val="20"/>
+          <w:szCs w:val="20"/>
+        </w:rPr>
+        <w:t xml:space="preserve"> </w:t>
+      </w:r>
+      <w:r>
+        <w:rPr>
+          <w:rFonts w:asciiTheme="minorHAnsi" w:hAnsiTheme="minorHAnsi" w:cstheme="minorHAnsi"/>
+          <w:color w:val="000000"/>
+          <w:sz w:val="20"/>
+          <w:szCs w:val="20"/>
+        </w:rPr>
+        <w:t xml:space="preserve">cloud architecture </w:t>
+      </w:r>
+      <w:r>
+        <w:rPr>
+          <w:rFonts w:asciiTheme="minorHAnsi" w:hAnsiTheme="minorHAnsi" w:cstheme="minorHAnsi"/>
+          <w:color w:val="000000"/>
+          <w:sz w:val="20"/>
+          <w:szCs w:val="20"/>
+        </w:rPr>
+        <w:t>on Amazon Web Services, us</w:t>
+      </w:r>
+      <w:r>
+        <w:rPr>
+          <w:rFonts w:asciiTheme="minorHAnsi" w:hAnsiTheme="minorHAnsi" w:cstheme="minorHAnsi"/>
+          <w:color w:val="000000"/>
+          <w:sz w:val="20"/>
+          <w:szCs w:val="20"/>
+        </w:rPr>
+        <w:t>ing</w:t>
+      </w:r>
+      <w:r>
+        <w:rPr>
+          <w:rFonts w:asciiTheme="minorHAnsi" w:hAnsiTheme="minorHAnsi" w:cstheme="minorHAnsi"/>
+          <w:color w:val="000000"/>
+          <w:sz w:val="20"/>
+          <w:szCs w:val="20"/>
+        </w:rPr>
+        <w:t xml:space="preserve"> Oracle Database, Amazon S3 File Storage, and Amazon EC2 instances</w:t>
+      </w:r>
+      <w:r>
+        <w:rPr>
+          <w:rFonts w:asciiTheme="minorHAnsi" w:hAnsiTheme="minorHAnsi" w:cstheme="minorHAnsi"/>
+          <w:color w:val="000000"/>
+          <w:sz w:val="20"/>
+          <w:szCs w:val="20"/>
+        </w:rPr>
+        <w:t xml:space="preserve"> with Elastic Load Balancers</w:t>
+      </w:r>
+      <w:r>
+        <w:rPr>
+          <w:rFonts w:asciiTheme="minorHAnsi" w:hAnsiTheme="minorHAnsi" w:cstheme="minorHAnsi"/>
+          <w:color w:val="000000"/>
+          <w:sz w:val="20"/>
+          <w:szCs w:val="20"/>
+        </w:rPr>
+        <w:t>.</w:t>
       </w:r>
     </w:p>
     <w:p>
       <w:pPr>
         <w:pStyle w:val="ListParagraph"/>
+        <w:numPr>
+          <w:ilvl w:val="0"/>
+          <w:numId w:val="8"/>
+        </w:numPr>
         <w:spacing w:after="0"/>
-        <w:ind w:left="0"/>
-        <w:rPr>
-          <w:rFonts w:asciiTheme="minorHAnsi" w:hAnsiTheme="minorHAnsi" w:cstheme="minorHAnsi"/>
-          <w:sz w:val="20"/>
-          <w:szCs w:val="20"/>
-        </w:rPr>
-      </w:pPr>
-      <w:r>
-        <w:rPr>
-          <w:rFonts w:asciiTheme="minorHAnsi" w:hAnsiTheme="minorHAnsi" w:cstheme="minorHAnsi"/>
-          <w:b/>
-          <w:sz w:val="20"/>
-          <w:szCs w:val="20"/>
-        </w:rPr>
-        <w:t>Mobile Development:</w:t>
-      </w:r>
-      <w:r>
-        <w:rPr>
-          <w:rFonts w:asciiTheme="minorHAnsi" w:hAnsiTheme="minorHAnsi" w:cstheme="minorHAnsi"/>
+        <w:rPr>
+          <w:rFonts w:asciiTheme="minorHAnsi" w:hAnsiTheme="minorHAnsi" w:cstheme="minorHAnsi"/>
+          <w:sz w:val="20"/>
+          <w:szCs w:val="20"/>
+        </w:rPr>
+      </w:pPr>
+      <w:r>
+        <w:rPr>
+          <w:rFonts w:asciiTheme="minorHAnsi" w:hAnsiTheme="minorHAnsi" w:cstheme="minorHAnsi"/>
+          <w:color w:val="000000"/>
+          <w:sz w:val="20"/>
+          <w:szCs w:val="20"/>
+        </w:rPr>
+        <w:t>Integrated</w:t>
+      </w:r>
+      <w:r>
+        <w:rPr>
+          <w:rFonts w:asciiTheme="minorHAnsi" w:hAnsiTheme="minorHAnsi" w:cstheme="minorHAnsi"/>
+          <w:color w:val="000000"/>
           <w:sz w:val="20"/>
           <w:szCs w:val="20"/>
         </w:rPr>
@@ -1582,102 +2272,56 @@
       <w:r>
         <w:rPr>
           <w:rFonts w:asciiTheme="minorHAnsi" w:hAnsiTheme="minorHAnsi" w:cstheme="minorHAnsi"/>
-          <w:b/>
-          <w:sz w:val="20"/>
-          <w:szCs w:val="20"/>
-        </w:rPr>
-        <w:t>[</w:t>
-      </w:r>
-      <w:r>
-        <w:rPr>
-          <w:rFonts w:asciiTheme="minorHAnsi" w:hAnsiTheme="minorHAnsi" w:cstheme="minorHAnsi"/>
-          <w:b/>
-          <w:sz w:val="20"/>
-          <w:szCs w:val="20"/>
-        </w:rPr>
-        <w:t>iOS</w:t>
-      </w:r>
-      <w:r>
-        <w:rPr>
-          <w:rFonts w:asciiTheme="minorHAnsi" w:hAnsiTheme="minorHAnsi" w:cstheme="minorHAnsi"/>
-          <w:b/>
-          <w:sz w:val="20"/>
-          <w:szCs w:val="20"/>
-        </w:rPr>
-        <w:t>]</w:t>
-      </w:r>
-      <w:r>
-        <w:rPr>
-          <w:rFonts w:asciiTheme="minorHAnsi" w:hAnsiTheme="minorHAnsi" w:cstheme="minorHAnsi"/>
-          <w:b/>
-          <w:sz w:val="20"/>
-          <w:szCs w:val="20"/>
-        </w:rPr>
-        <w:t xml:space="preserve">: </w:t>
-      </w:r>
-      <w:r>
-        <w:rPr>
-          <w:rFonts w:asciiTheme="minorHAnsi" w:hAnsiTheme="minorHAnsi" w:cstheme="minorHAnsi"/>
-          <w:sz w:val="20"/>
-          <w:szCs w:val="20"/>
-        </w:rPr>
-        <w:t>Swift</w:t>
-      </w:r>
-      <w:r>
-        <w:rPr>
-          <w:rFonts w:asciiTheme="minorHAnsi" w:hAnsiTheme="minorHAnsi" w:cstheme="minorHAnsi"/>
+          <w:color w:val="000000"/>
+          <w:sz w:val="20"/>
+          <w:szCs w:val="20"/>
+        </w:rPr>
+        <w:t>ArcGIS</w:t>
+      </w:r>
+      <w:r>
+        <w:rPr>
+          <w:rFonts w:asciiTheme="minorHAnsi" w:hAnsiTheme="minorHAnsi" w:cstheme="minorHAnsi"/>
+          <w:color w:val="000000"/>
+          <w:sz w:val="20"/>
+          <w:szCs w:val="20"/>
+        </w:rPr>
+        <w:t xml:space="preserve"> mapping platform to </w:t>
+      </w:r>
+      <w:proofErr w:type="spellStart"/>
+      <w:r>
+        <w:rPr>
+          <w:rFonts w:asciiTheme="minorHAnsi" w:hAnsiTheme="minorHAnsi" w:cstheme="minorHAnsi"/>
+          <w:color w:val="000000"/>
+          <w:sz w:val="20"/>
+          <w:szCs w:val="20"/>
+        </w:rPr>
+        <w:t>Mobilitie</w:t>
+      </w:r>
+      <w:proofErr w:type="spellEnd"/>
+      <w:r>
+        <w:rPr>
+          <w:rFonts w:asciiTheme="minorHAnsi" w:hAnsiTheme="minorHAnsi" w:cstheme="minorHAnsi"/>
+          <w:color w:val="000000"/>
           <w:sz w:val="20"/>
           <w:szCs w:val="20"/>
         </w:rPr>
         <w:t xml:space="preserve"> </w:t>
       </w:r>
-      <w:r>
-        <w:rPr>
-          <w:rFonts w:asciiTheme="minorHAnsi" w:hAnsiTheme="minorHAnsi" w:cstheme="minorHAnsi"/>
-          <w:b/>
-          <w:sz w:val="20"/>
-          <w:szCs w:val="20"/>
-        </w:rPr>
-        <w:t>[</w:t>
-      </w:r>
-      <w:r>
-        <w:rPr>
-          <w:rFonts w:asciiTheme="minorHAnsi" w:hAnsiTheme="minorHAnsi" w:cstheme="minorHAnsi"/>
-          <w:b/>
-          <w:sz w:val="20"/>
-          <w:szCs w:val="20"/>
-        </w:rPr>
-        <w:t>Android</w:t>
-      </w:r>
-      <w:r>
-        <w:rPr>
-          <w:rFonts w:asciiTheme="minorHAnsi" w:hAnsiTheme="minorHAnsi" w:cstheme="minorHAnsi"/>
-          <w:b/>
-          <w:sz w:val="20"/>
-          <w:szCs w:val="20"/>
-        </w:rPr>
-        <w:t>]</w:t>
-      </w:r>
-      <w:r>
-        <w:rPr>
-          <w:rFonts w:asciiTheme="minorHAnsi" w:hAnsiTheme="minorHAnsi" w:cstheme="minorHAnsi"/>
-          <w:b/>
-          <w:sz w:val="20"/>
-          <w:szCs w:val="20"/>
-        </w:rPr>
-        <w:t xml:space="preserve">: </w:t>
-      </w:r>
-      <w:r>
-        <w:rPr>
-          <w:rFonts w:asciiTheme="minorHAnsi" w:hAnsiTheme="minorHAnsi" w:cstheme="minorHAnsi"/>
-          <w:sz w:val="20"/>
-          <w:szCs w:val="20"/>
-        </w:rPr>
-        <w:t>Kotlin</w:t>
-      </w:r>
-      <w:r>
-        <w:rPr>
-          <w:rFonts w:asciiTheme="minorHAnsi" w:hAnsiTheme="minorHAnsi" w:cstheme="minorHAnsi"/>
+      <w:proofErr w:type="spellStart"/>
+      <w:r>
+        <w:rPr>
+          <w:rFonts w:asciiTheme="minorHAnsi" w:hAnsiTheme="minorHAnsi" w:cstheme="minorHAnsi"/>
+          <w:color w:val="000000"/>
+          <w:sz w:val="20"/>
+          <w:szCs w:val="20"/>
+        </w:rPr>
+        <w:t>mTRAC</w:t>
+      </w:r>
+      <w:proofErr w:type="spellEnd"/>
+      <w:r>
+        <w:rPr>
+          <w:rFonts w:asciiTheme="minorHAnsi" w:hAnsiTheme="minorHAnsi" w:cstheme="minorHAnsi"/>
+          <w:color w:val="000000"/>
           <w:sz w:val="20"/>
           <w:szCs w:val="20"/>
         </w:rPr>
@@ -1686,43 +2330,133 @@
       <w:r>
         <w:rPr>
           <w:rFonts w:asciiTheme="minorHAnsi" w:hAnsiTheme="minorHAnsi" w:cstheme="minorHAnsi"/>
-          <w:b/>
-          <w:bCs/>
-          <w:sz w:val="20"/>
-          <w:szCs w:val="20"/>
-        </w:rPr>
-        <w:t xml:space="preserve">[Hybrid]: </w:t>
-      </w:r>
-      <w:r>
-        <w:rPr>
-          <w:rFonts w:asciiTheme="minorHAnsi" w:hAnsiTheme="minorHAnsi" w:cstheme="minorHAnsi"/>
-          <w:sz w:val="20"/>
-          <w:szCs w:val="20"/>
-        </w:rPr>
-        <w:t>React Native</w:t>
-      </w:r>
-    </w:p>
-    <w:p>
-      <w:pPr>
-        <w:pStyle w:val="ListParagraph"/>
+          <w:color w:val="000000"/>
+          <w:sz w:val="20"/>
+          <w:szCs w:val="20"/>
+        </w:rPr>
+        <w:t>W</w:t>
+      </w:r>
+      <w:r>
+        <w:rPr>
+          <w:rFonts w:asciiTheme="minorHAnsi" w:hAnsiTheme="minorHAnsi" w:cstheme="minorHAnsi"/>
+          <w:color w:val="000000"/>
+          <w:sz w:val="20"/>
+          <w:szCs w:val="20"/>
+        </w:rPr>
+        <w:t xml:space="preserve">eb </w:t>
+      </w:r>
+      <w:r>
+        <w:rPr>
+          <w:rFonts w:asciiTheme="minorHAnsi" w:hAnsiTheme="minorHAnsi" w:cstheme="minorHAnsi"/>
+          <w:color w:val="000000"/>
+          <w:sz w:val="20"/>
+          <w:szCs w:val="20"/>
+        </w:rPr>
+        <w:t>A</w:t>
+      </w:r>
+      <w:r>
+        <w:rPr>
+          <w:rFonts w:asciiTheme="minorHAnsi" w:hAnsiTheme="minorHAnsi" w:cstheme="minorHAnsi"/>
+          <w:color w:val="000000"/>
+          <w:sz w:val="20"/>
+          <w:szCs w:val="20"/>
+        </w:rPr>
+        <w:t>pplication</w:t>
+      </w:r>
+      <w:r>
+        <w:rPr>
+          <w:rFonts w:asciiTheme="minorHAnsi" w:hAnsiTheme="minorHAnsi" w:cstheme="minorHAnsi"/>
+          <w:color w:val="000000"/>
+          <w:sz w:val="20"/>
+          <w:szCs w:val="20"/>
+        </w:rPr>
+        <w:t>, using</w:t>
+      </w:r>
+      <w:r>
+        <w:rPr>
+          <w:rFonts w:asciiTheme="minorHAnsi" w:hAnsiTheme="minorHAnsi" w:cstheme="minorHAnsi"/>
+          <w:color w:val="000000"/>
+          <w:sz w:val="20"/>
+          <w:szCs w:val="20"/>
+        </w:rPr>
+        <w:t xml:space="preserve"> ArcGIS </w:t>
+      </w:r>
+      <w:r>
+        <w:rPr>
+          <w:rFonts w:asciiTheme="minorHAnsi" w:hAnsiTheme="minorHAnsi" w:cstheme="minorHAnsi"/>
+          <w:color w:val="000000"/>
+          <w:sz w:val="20"/>
+          <w:szCs w:val="20"/>
+        </w:rPr>
+        <w:t>API documentation</w:t>
+      </w:r>
+      <w:r>
+        <w:rPr>
+          <w:rFonts w:asciiTheme="minorHAnsi" w:hAnsiTheme="minorHAnsi" w:cstheme="minorHAnsi"/>
+          <w:color w:val="000000"/>
+          <w:sz w:val="20"/>
+          <w:szCs w:val="20"/>
+        </w:rPr>
+        <w:t xml:space="preserve"> </w:t>
+      </w:r>
+      <w:r>
+        <w:rPr>
+          <w:rFonts w:asciiTheme="minorHAnsi" w:hAnsiTheme="minorHAnsi" w:cstheme="minorHAnsi"/>
+          <w:color w:val="000000"/>
+          <w:sz w:val="20"/>
+          <w:szCs w:val="20"/>
+        </w:rPr>
+        <w:t>to query PostgreSQL database</w:t>
+      </w:r>
+      <w:r>
+        <w:rPr>
+          <w:rFonts w:asciiTheme="minorHAnsi" w:hAnsiTheme="minorHAnsi" w:cstheme="minorHAnsi"/>
+          <w:color w:val="000000"/>
+          <w:sz w:val="20"/>
+          <w:szCs w:val="20"/>
+        </w:rPr>
+        <w:t>.</w:t>
+      </w:r>
+    </w:p>
+    <w:p>
+      <w:pPr>
         <w:spacing w:after="0"/>
-        <w:ind w:left="0"/>
+        <w:rPr>
+          <w:rFonts w:asciiTheme="minorHAnsi" w:hAnsiTheme="minorHAnsi" w:cstheme="minorHAnsi"/>
+          <w:sz w:val="10"/>
+          <w:szCs w:val="10"/>
+        </w:rPr>
+      </w:pPr>
+    </w:p>
+    <w:p>
+      <w:pPr>
+        <w:spacing w:after="0"/>
         <w:rPr>
           <w:rFonts w:asciiTheme="minorHAnsi" w:hAnsiTheme="minorHAnsi" w:cstheme="minorHAnsi"/>
           <w:sz w:val="2"/>
           <w:szCs w:val="2"/>
-        </w:rPr>
-      </w:pPr>
-    </w:p>
-    <w:p>
-      <w:pPr>
-        <w:pStyle w:val="ListParagraph"/>
+          <w:shd w:val="clear" w:color="auto" w:fill="FFFFFF"/>
+        </w:rPr>
+      </w:pPr>
+    </w:p>
+    <w:p>
+      <w:pPr>
         <w:spacing w:after="0"/>
-        <w:ind w:left="0"/>
-        <w:rPr>
-          <w:rFonts w:asciiTheme="minorHAnsi" w:hAnsiTheme="minorHAnsi" w:cstheme="minorHAnsi"/>
-          <w:sz w:val="10"/>
-          <w:szCs w:val="10"/>
+        <w:rPr>
+          <w:rFonts w:asciiTheme="minorHAnsi" w:hAnsiTheme="minorHAnsi" w:cstheme="minorHAnsi"/>
+          <w:b/>
+          <w:sz w:val="4"/>
+          <w:szCs w:val="4"/>
+        </w:rPr>
+      </w:pPr>
+    </w:p>
+    <w:p>
+      <w:pPr>
+        <w:spacing w:after="0"/>
+        <w:rPr>
+          <w:rFonts w:asciiTheme="minorHAnsi" w:hAnsiTheme="minorHAnsi" w:cstheme="minorHAnsi"/>
+          <w:sz w:val="2"/>
+          <w:szCs w:val="2"/>
         </w:rPr>
       </w:pPr>
     </w:p>
@@ -1755,483 +2489,6 @@
           <w:sz w:val="24"/>
           <w:szCs w:val="24"/>
         </w:rPr>
-        <w:t>W</w:t>
-      </w:r>
-      <w:r>
-        <w:rPr>
-          <w:rFonts w:asciiTheme="minorHAnsi" w:hAnsiTheme="minorHAnsi" w:cstheme="minorHAnsi"/>
-          <w:b/>
-          <w:color w:val="44546A" w:themeColor="text2"/>
-          <w:spacing w:val="20"/>
-          <w:sz w:val="24"/>
-          <w:szCs w:val="24"/>
-        </w:rPr>
-        <w:t>ork Experience</w:t>
-      </w:r>
-    </w:p>
-    <w:p>
-      <w:pPr>
-        <w:spacing w:after="0"/>
-        <w:rPr>
-          <w:rFonts w:asciiTheme="minorHAnsi" w:hAnsiTheme="minorHAnsi" w:cstheme="minorHAnsi"/>
-          <w:b/>
-          <w:sz w:val="2"/>
-          <w:szCs w:val="2"/>
-        </w:rPr>
-      </w:pPr>
-    </w:p>
-    <w:p>
-      <w:pPr>
-        <w:spacing w:after="0"/>
-        <w:rPr>
-          <w:rFonts w:asciiTheme="minorHAnsi" w:hAnsiTheme="minorHAnsi" w:cstheme="minorHAnsi"/>
-          <w:b/>
-          <w:sz w:val="10"/>
-          <w:szCs w:val="10"/>
-        </w:rPr>
-      </w:pPr>
-    </w:p>
-    <w:p>
-      <w:pPr>
-        <w:spacing w:after="0"/>
-        <w:rPr>
-          <w:rFonts w:asciiTheme="minorHAnsi" w:hAnsiTheme="minorHAnsi" w:cstheme="minorHAnsi"/>
-          <w:b/>
-          <w:sz w:val="20"/>
-          <w:szCs w:val="20"/>
-        </w:rPr>
-      </w:pPr>
-      <w:proofErr w:type="spellStart"/>
-      <w:r>
-        <w:rPr>
-          <w:rFonts w:asciiTheme="minorHAnsi" w:hAnsiTheme="minorHAnsi" w:cstheme="minorHAnsi"/>
-          <w:b/>
-          <w:sz w:val="20"/>
-          <w:szCs w:val="20"/>
-        </w:rPr>
-        <w:t>Mobilitie</w:t>
-      </w:r>
-      <w:proofErr w:type="spellEnd"/>
-      <w:r>
-        <w:rPr>
-          <w:rFonts w:asciiTheme="minorHAnsi" w:hAnsiTheme="minorHAnsi" w:cstheme="minorHAnsi"/>
-          <w:b/>
-          <w:sz w:val="20"/>
-          <w:szCs w:val="20"/>
-        </w:rPr>
-        <w:t xml:space="preserve"> </w:t>
-      </w:r>
-      <w:r>
-        <w:rPr>
-          <w:rFonts w:asciiTheme="minorHAnsi" w:hAnsiTheme="minorHAnsi" w:cstheme="minorHAnsi"/>
-          <w:sz w:val="20"/>
-          <w:szCs w:val="20"/>
-        </w:rPr>
-        <w:t>–</w:t>
-      </w:r>
-      <w:r>
-        <w:rPr>
-          <w:rFonts w:asciiTheme="minorHAnsi" w:hAnsiTheme="minorHAnsi" w:cstheme="minorHAnsi"/>
-          <w:b/>
-          <w:sz w:val="20"/>
-          <w:szCs w:val="20"/>
-        </w:rPr>
-        <w:t xml:space="preserve"> </w:t>
-      </w:r>
-      <w:r>
-        <w:rPr>
-          <w:rFonts w:asciiTheme="minorHAnsi" w:hAnsiTheme="minorHAnsi" w:cstheme="minorHAnsi"/>
-          <w:b/>
-          <w:sz w:val="20"/>
-          <w:szCs w:val="20"/>
-        </w:rPr>
-        <w:t>Software Engineer</w:t>
-      </w:r>
-      <w:r>
-        <w:rPr>
-          <w:rFonts w:asciiTheme="minorHAnsi" w:hAnsiTheme="minorHAnsi" w:cstheme="minorHAnsi"/>
-          <w:sz w:val="20"/>
-          <w:szCs w:val="20"/>
-        </w:rPr>
-        <w:t xml:space="preserve"> </w:t>
-      </w:r>
-      <w:r>
-        <w:rPr>
-          <w:rFonts w:asciiTheme="minorHAnsi" w:hAnsiTheme="minorHAnsi" w:cstheme="minorHAnsi"/>
-          <w:b/>
-          <w:bCs/>
-          <w:sz w:val="20"/>
-          <w:szCs w:val="20"/>
-        </w:rPr>
-        <w:t xml:space="preserve">Intern </w:t>
-      </w:r>
-      <w:r>
-        <w:rPr>
-          <w:rFonts w:asciiTheme="minorHAnsi" w:hAnsiTheme="minorHAnsi" w:cstheme="minorHAnsi"/>
-          <w:sz w:val="20"/>
-          <w:szCs w:val="20"/>
-        </w:rPr>
-        <w:t>|</w:t>
-      </w:r>
-      <w:r>
-        <w:rPr>
-          <w:rFonts w:asciiTheme="minorHAnsi" w:hAnsiTheme="minorHAnsi" w:cstheme="minorHAnsi"/>
-          <w:b/>
-          <w:sz w:val="20"/>
-          <w:szCs w:val="20"/>
-        </w:rPr>
-        <w:t xml:space="preserve"> </w:t>
-      </w:r>
-      <w:r>
-        <w:rPr>
-          <w:rFonts w:asciiTheme="minorHAnsi" w:hAnsiTheme="minorHAnsi" w:cstheme="minorHAnsi"/>
-          <w:sz w:val="20"/>
-          <w:szCs w:val="20"/>
-        </w:rPr>
-        <w:t xml:space="preserve">Irvine                    </w:t>
-      </w:r>
-      <w:r>
-        <w:rPr>
-          <w:rFonts w:asciiTheme="minorHAnsi" w:hAnsiTheme="minorHAnsi" w:cstheme="minorHAnsi"/>
-          <w:sz w:val="20"/>
-          <w:szCs w:val="20"/>
-        </w:rPr>
-        <w:t xml:space="preserve">                                     </w:t>
-      </w:r>
-      <w:r>
-        <w:rPr>
-          <w:rFonts w:asciiTheme="minorHAnsi" w:hAnsiTheme="minorHAnsi" w:cstheme="minorHAnsi"/>
-          <w:b/>
-          <w:sz w:val="20"/>
-          <w:szCs w:val="20"/>
-        </w:rPr>
-        <w:t xml:space="preserve">                                </w:t>
-      </w:r>
-      <w:r>
-        <w:rPr>
-          <w:rFonts w:asciiTheme="minorHAnsi" w:hAnsiTheme="minorHAnsi" w:cstheme="minorHAnsi"/>
-          <w:b/>
-          <w:sz w:val="20"/>
-          <w:szCs w:val="20"/>
-        </w:rPr>
-        <w:t xml:space="preserve">  </w:t>
-      </w:r>
-      <w:r>
-        <w:rPr>
-          <w:rFonts w:asciiTheme="minorHAnsi" w:hAnsiTheme="minorHAnsi" w:cstheme="minorHAnsi"/>
-          <w:b/>
-          <w:sz w:val="20"/>
-          <w:szCs w:val="20"/>
-        </w:rPr>
-        <w:t xml:space="preserve">        </w:t>
-      </w:r>
-      <w:proofErr w:type="gramStart"/>
-      <w:r>
-        <w:rPr>
-          <w:rFonts w:asciiTheme="minorHAnsi" w:hAnsiTheme="minorHAnsi" w:cstheme="minorHAnsi"/>
-          <w:b/>
-          <w:sz w:val="20"/>
-          <w:szCs w:val="20"/>
-        </w:rPr>
-        <w:t xml:space="preserve">   </w:t>
-      </w:r>
-      <w:r>
-        <w:rPr>
-          <w:rFonts w:asciiTheme="minorHAnsi" w:hAnsiTheme="minorHAnsi" w:cstheme="minorHAnsi"/>
-          <w:b/>
-          <w:sz w:val="20"/>
-          <w:szCs w:val="20"/>
-        </w:rPr>
-        <w:t>(</w:t>
-      </w:r>
-      <w:proofErr w:type="gramEnd"/>
-      <w:r>
-        <w:rPr>
-          <w:rFonts w:asciiTheme="minorHAnsi" w:hAnsiTheme="minorHAnsi" w:cstheme="minorHAnsi"/>
-          <w:b/>
-          <w:sz w:val="20"/>
-          <w:szCs w:val="20"/>
-        </w:rPr>
-        <w:t>June 201</w:t>
-      </w:r>
-      <w:r>
-        <w:rPr>
-          <w:rFonts w:asciiTheme="minorHAnsi" w:hAnsiTheme="minorHAnsi" w:cstheme="minorHAnsi"/>
-          <w:b/>
-          <w:sz w:val="20"/>
-          <w:szCs w:val="20"/>
-        </w:rPr>
-        <w:t>8</w:t>
-      </w:r>
-      <w:r>
-        <w:rPr>
-          <w:rFonts w:asciiTheme="minorHAnsi" w:hAnsiTheme="minorHAnsi" w:cstheme="minorHAnsi"/>
-          <w:b/>
-          <w:sz w:val="20"/>
-          <w:szCs w:val="20"/>
-        </w:rPr>
-        <w:t xml:space="preserve"> – September 201</w:t>
-      </w:r>
-      <w:r>
-        <w:rPr>
-          <w:rFonts w:asciiTheme="minorHAnsi" w:hAnsiTheme="minorHAnsi" w:cstheme="minorHAnsi"/>
-          <w:b/>
-          <w:sz w:val="20"/>
-          <w:szCs w:val="20"/>
-        </w:rPr>
-        <w:t>9</w:t>
-      </w:r>
-      <w:r>
-        <w:rPr>
-          <w:rFonts w:asciiTheme="minorHAnsi" w:hAnsiTheme="minorHAnsi" w:cstheme="minorHAnsi"/>
-          <w:b/>
-          <w:sz w:val="20"/>
-          <w:szCs w:val="20"/>
-        </w:rPr>
-        <w:t xml:space="preserve">) </w:t>
-      </w:r>
-    </w:p>
-    <w:p>
-      <w:pPr>
-        <w:pStyle w:val="ListParagraph"/>
-        <w:numPr>
-          <w:ilvl w:val="0"/>
-          <w:numId w:val="8"/>
-        </w:numPr>
-        <w:spacing w:after="0"/>
-        <w:rPr>
-          <w:rFonts w:asciiTheme="minorHAnsi" w:hAnsiTheme="minorHAnsi" w:cstheme="minorHAnsi"/>
-          <w:sz w:val="20"/>
-          <w:szCs w:val="20"/>
-        </w:rPr>
-      </w:pPr>
-      <w:r>
-        <w:rPr>
-          <w:rFonts w:asciiTheme="minorHAnsi" w:hAnsiTheme="minorHAnsi" w:cstheme="minorHAnsi"/>
-          <w:color w:val="000000"/>
-          <w:sz w:val="20"/>
-          <w:szCs w:val="20"/>
-        </w:rPr>
-        <w:t>Developed</w:t>
-      </w:r>
-      <w:r>
-        <w:rPr>
-          <w:rFonts w:asciiTheme="minorHAnsi" w:hAnsiTheme="minorHAnsi" w:cstheme="minorHAnsi"/>
-          <w:color w:val="000000"/>
-          <w:sz w:val="20"/>
-          <w:szCs w:val="20"/>
-        </w:rPr>
-        <w:t xml:space="preserve"> </w:t>
-      </w:r>
-      <w:proofErr w:type="spellStart"/>
-      <w:r>
-        <w:rPr>
-          <w:rFonts w:asciiTheme="minorHAnsi" w:hAnsiTheme="minorHAnsi" w:cstheme="minorHAnsi"/>
-          <w:color w:val="000000"/>
-          <w:sz w:val="20"/>
-          <w:szCs w:val="20"/>
-        </w:rPr>
-        <w:t>Mobilitie</w:t>
-      </w:r>
-      <w:proofErr w:type="spellEnd"/>
-      <w:r>
-        <w:rPr>
-          <w:rFonts w:asciiTheme="minorHAnsi" w:hAnsiTheme="minorHAnsi" w:cstheme="minorHAnsi"/>
-          <w:color w:val="000000"/>
-          <w:sz w:val="20"/>
-          <w:szCs w:val="20"/>
-        </w:rPr>
-        <w:t xml:space="preserve"> </w:t>
-      </w:r>
-      <w:proofErr w:type="spellStart"/>
-      <w:r>
-        <w:rPr>
-          <w:rFonts w:asciiTheme="minorHAnsi" w:hAnsiTheme="minorHAnsi" w:cstheme="minorHAnsi"/>
-          <w:color w:val="000000"/>
-          <w:sz w:val="20"/>
-          <w:szCs w:val="20"/>
-        </w:rPr>
-        <w:t>mTRAC</w:t>
-      </w:r>
-      <w:proofErr w:type="spellEnd"/>
-      <w:r>
-        <w:rPr>
-          <w:rFonts w:asciiTheme="minorHAnsi" w:hAnsiTheme="minorHAnsi" w:cstheme="minorHAnsi"/>
-          <w:color w:val="000000"/>
-          <w:sz w:val="20"/>
-          <w:szCs w:val="20"/>
-        </w:rPr>
-        <w:t xml:space="preserve"> Web Application</w:t>
-      </w:r>
-      <w:r>
-        <w:rPr>
-          <w:rFonts w:asciiTheme="minorHAnsi" w:hAnsiTheme="minorHAnsi" w:cstheme="minorHAnsi"/>
-          <w:color w:val="000000"/>
-          <w:sz w:val="20"/>
-          <w:szCs w:val="20"/>
-        </w:rPr>
-        <w:t>, with remote hosting</w:t>
-      </w:r>
-      <w:r>
-        <w:rPr>
-          <w:rFonts w:asciiTheme="minorHAnsi" w:hAnsiTheme="minorHAnsi" w:cstheme="minorHAnsi"/>
-          <w:color w:val="000000"/>
-          <w:sz w:val="20"/>
-          <w:szCs w:val="20"/>
-        </w:rPr>
-        <w:t xml:space="preserve"> </w:t>
-      </w:r>
-      <w:r>
-        <w:rPr>
-          <w:rFonts w:asciiTheme="minorHAnsi" w:hAnsiTheme="minorHAnsi" w:cstheme="minorHAnsi"/>
-          <w:color w:val="000000"/>
-          <w:sz w:val="20"/>
-          <w:szCs w:val="20"/>
-        </w:rPr>
-        <w:t>on Amazon Web Services, using Oracle Database, Amazon S3 File Storage, and Amazon EC2 instances.</w:t>
-      </w:r>
-    </w:p>
-    <w:p>
-      <w:pPr>
-        <w:pStyle w:val="ListParagraph"/>
-        <w:numPr>
-          <w:ilvl w:val="0"/>
-          <w:numId w:val="8"/>
-        </w:numPr>
-        <w:spacing w:after="0"/>
-        <w:rPr>
-          <w:rFonts w:asciiTheme="minorHAnsi" w:hAnsiTheme="minorHAnsi" w:cstheme="minorHAnsi"/>
-          <w:sz w:val="20"/>
-          <w:szCs w:val="20"/>
-        </w:rPr>
-      </w:pPr>
-      <w:r>
-        <w:rPr>
-          <w:rFonts w:asciiTheme="minorHAnsi" w:hAnsiTheme="minorHAnsi" w:cstheme="minorHAnsi"/>
-          <w:color w:val="000000"/>
-          <w:sz w:val="20"/>
-          <w:szCs w:val="20"/>
-        </w:rPr>
-        <w:t xml:space="preserve">Extended automatic data transfer from </w:t>
-      </w:r>
-      <w:r>
-        <w:rPr>
-          <w:rFonts w:asciiTheme="minorHAnsi" w:hAnsiTheme="minorHAnsi" w:cstheme="minorHAnsi"/>
-          <w:color w:val="000000"/>
-          <w:sz w:val="20"/>
-          <w:szCs w:val="20"/>
-        </w:rPr>
-        <w:t>ArcGIS</w:t>
-      </w:r>
-      <w:r>
-        <w:rPr>
-          <w:rFonts w:asciiTheme="minorHAnsi" w:hAnsiTheme="minorHAnsi" w:cstheme="minorHAnsi"/>
-          <w:color w:val="000000"/>
-          <w:sz w:val="20"/>
-          <w:szCs w:val="20"/>
-        </w:rPr>
-        <w:t xml:space="preserve"> SQL Server Database to </w:t>
-      </w:r>
-      <w:r>
-        <w:rPr>
-          <w:rFonts w:asciiTheme="minorHAnsi" w:hAnsiTheme="minorHAnsi" w:cstheme="minorHAnsi"/>
-          <w:color w:val="000000"/>
-          <w:sz w:val="20"/>
-          <w:szCs w:val="20"/>
-        </w:rPr>
-        <w:t xml:space="preserve">mTRAC </w:t>
-      </w:r>
-      <w:r>
-        <w:rPr>
-          <w:rFonts w:asciiTheme="minorHAnsi" w:hAnsiTheme="minorHAnsi" w:cstheme="minorHAnsi"/>
-          <w:color w:val="000000"/>
-          <w:sz w:val="20"/>
-          <w:szCs w:val="20"/>
-        </w:rPr>
-        <w:t xml:space="preserve">Oracle Database, using </w:t>
-      </w:r>
-      <w:proofErr w:type="spellStart"/>
-      <w:r>
-        <w:rPr>
-          <w:rFonts w:asciiTheme="minorHAnsi" w:hAnsiTheme="minorHAnsi" w:cstheme="minorHAnsi"/>
-          <w:color w:val="000000"/>
-          <w:sz w:val="20"/>
-          <w:szCs w:val="20"/>
-        </w:rPr>
-        <w:t>OneVizion</w:t>
-      </w:r>
-      <w:proofErr w:type="spellEnd"/>
-      <w:r>
-        <w:rPr>
-          <w:rFonts w:asciiTheme="minorHAnsi" w:hAnsiTheme="minorHAnsi" w:cstheme="minorHAnsi"/>
-          <w:color w:val="000000"/>
-          <w:sz w:val="20"/>
-          <w:szCs w:val="20"/>
-        </w:rPr>
-        <w:t xml:space="preserve"> API documentation.</w:t>
-      </w:r>
-    </w:p>
-    <w:p>
-      <w:pPr>
-        <w:spacing w:after="0"/>
-        <w:rPr>
-          <w:rFonts w:asciiTheme="minorHAnsi" w:hAnsiTheme="minorHAnsi" w:cstheme="minorHAnsi"/>
-          <w:sz w:val="2"/>
-          <w:szCs w:val="2"/>
-          <w:shd w:val="clear" w:color="auto" w:fill="FFFFFF"/>
-        </w:rPr>
-      </w:pPr>
-    </w:p>
-    <w:p>
-      <w:pPr>
-        <w:spacing w:after="0"/>
-        <w:rPr>
-          <w:rFonts w:asciiTheme="minorHAnsi" w:hAnsiTheme="minorHAnsi" w:cstheme="minorHAnsi"/>
-          <w:b/>
-          <w:sz w:val="10"/>
-          <w:szCs w:val="10"/>
-        </w:rPr>
-      </w:pPr>
-    </w:p>
-    <w:p>
-      <w:pPr>
-        <w:spacing w:after="0"/>
-        <w:rPr>
-          <w:rFonts w:asciiTheme="minorHAnsi" w:hAnsiTheme="minorHAnsi" w:cstheme="minorHAnsi"/>
-          <w:sz w:val="2"/>
-          <w:szCs w:val="2"/>
-        </w:rPr>
-      </w:pPr>
-    </w:p>
-    <w:p>
-      <w:pPr>
-        <w:pBdr>
-          <w:bottom w:val="single" w:sz="4" w:space="1" w:color="auto"/>
-          <w:between w:val="single" w:sz="4" w:space="1" w:color="auto"/>
-          <w:bar w:val="single" w:sz="4" w:color="auto"/>
-        </w:pBdr>
-        <w:tabs>
-          <w:tab w:val="left" w:pos="8190"/>
-        </w:tabs>
-        <w:spacing w:after="0" w:line="160" w:lineRule="atLeast"/>
-        <w:rPr>
-          <w:rFonts w:asciiTheme="minorHAnsi" w:hAnsiTheme="minorHAnsi" w:cstheme="minorHAnsi"/>
-          <w:b/>
-          <w:color w:val="44546A" w:themeColor="text2"/>
-          <w:spacing w:val="20"/>
-          <w:sz w:val="24"/>
-          <w:szCs w:val="24"/>
-        </w:rPr>
-      </w:pPr>
-      <w:r>
-        <w:rPr>
-          <w:rFonts w:asciiTheme="minorHAnsi" w:hAnsiTheme="minorHAnsi" w:cstheme="minorHAnsi"/>
-          <w:b/>
-          <w:color w:val="44546A" w:themeColor="text2"/>
-          <w:spacing w:val="20"/>
-          <w:sz w:val="24"/>
-          <w:szCs w:val="24"/>
-        </w:rPr>
         <w:t xml:space="preserve">Computer Science </w:t>
       </w:r>
       <w:r>
@@ -2390,25 +2647,7 @@
           <w:sz w:val="20"/>
           <w:szCs w:val="20"/>
         </w:rPr>
-        <w:t xml:space="preserve">storing high-quality styled documents in the cloud, hosted on Amazon Web Services and built Front-End through </w:t>
-      </w:r>
-      <w:proofErr w:type="gramStart"/>
-      <w:r>
-        <w:rPr>
-          <w:rFonts w:asciiTheme="minorHAnsi" w:hAnsiTheme="minorHAnsi" w:cstheme="minorHAnsi"/>
-          <w:sz w:val="20"/>
-          <w:szCs w:val="20"/>
-        </w:rPr>
-        <w:t>Back-End</w:t>
-      </w:r>
-      <w:proofErr w:type="gramEnd"/>
-      <w:r>
-        <w:rPr>
-          <w:rFonts w:asciiTheme="minorHAnsi" w:hAnsiTheme="minorHAnsi" w:cstheme="minorHAnsi"/>
-          <w:sz w:val="20"/>
-          <w:szCs w:val="20"/>
-        </w:rPr>
-        <w:t xml:space="preserve"> with MongoDB, Express, Angular, and Node.js.</w:t>
+        <w:t>storing high-quality styled documents in the cloud, hosted on Amazon Web Services and built Front-End through Back-End with MongoDB, Express, Angular, and Node.js.</w:t>
       </w:r>
     </w:p>
     <w:p>
@@ -2761,6 +3000,17 @@
         </w:rPr>
         <w:t>, available for download on Windows and macOS.</w:t>
       </w:r>
+    </w:p>
+    <w:p>
+      <w:pPr>
+        <w:spacing w:after="0"/>
+        <w:rPr>
+          <w:rFonts w:asciiTheme="minorHAnsi" w:hAnsiTheme="minorHAnsi" w:cstheme="minorHAnsi"/>
+          <w:b/>
+          <w:sz w:val="10"/>
+          <w:szCs w:val="10"/>
+        </w:rPr>
+      </w:pPr>
     </w:p>
     <w:p>
       <w:pPr>

</xml_diff>

<commit_message>
Front End and Back End
</commit_message>
<xml_diff>
--- a/resume/Resume.docx
+++ b/resume/Resume.docx
@@ -1283,7 +1283,7 @@
           <w:sz w:val="20"/>
           <w:szCs w:val="20"/>
         </w:rPr>
-        <w:t>-</w:t>
+        <w:t xml:space="preserve"> </w:t>
       </w:r>
       <w:r>
         <w:rPr>
@@ -1345,7 +1345,7 @@
           <w:sz w:val="20"/>
           <w:szCs w:val="20"/>
         </w:rPr>
-        <w:t>-</w:t>
+        <w:t xml:space="preserve"> </w:t>
       </w:r>
       <w:r>
         <w:rPr>
@@ -2647,7 +2647,39 @@
           <w:sz w:val="20"/>
           <w:szCs w:val="20"/>
         </w:rPr>
-        <w:t>storing high-quality styled documents in the cloud, hosted on Amazon Web Services and built Front-End through Back-End with MongoDB, Express, Angular, and Node.js.</w:t>
+        <w:t>storing high-quality styled documents in the cloud, hosted on Amazon Web Services and built Front</w:t>
+      </w:r>
+      <w:r>
+        <w:rPr>
+          <w:rFonts w:asciiTheme="minorHAnsi" w:hAnsiTheme="minorHAnsi" w:cstheme="minorHAnsi"/>
+          <w:sz w:val="20"/>
+          <w:szCs w:val="20"/>
+        </w:rPr>
+        <w:t xml:space="preserve"> </w:t>
+      </w:r>
+      <w:r>
+        <w:rPr>
+          <w:rFonts w:asciiTheme="minorHAnsi" w:hAnsiTheme="minorHAnsi" w:cstheme="minorHAnsi"/>
+          <w:sz w:val="20"/>
+          <w:szCs w:val="20"/>
+        </w:rPr>
+        <w:t>End through Back</w:t>
+      </w:r>
+      <w:r>
+        <w:rPr>
+          <w:rFonts w:asciiTheme="minorHAnsi" w:hAnsiTheme="minorHAnsi" w:cstheme="minorHAnsi"/>
+          <w:sz w:val="20"/>
+          <w:szCs w:val="20"/>
+        </w:rPr>
+        <w:t xml:space="preserve"> </w:t>
+      </w:r>
+      <w:r>
+        <w:rPr>
+          <w:rFonts w:asciiTheme="minorHAnsi" w:hAnsiTheme="minorHAnsi" w:cstheme="minorHAnsi"/>
+          <w:sz w:val="20"/>
+          <w:szCs w:val="20"/>
+        </w:rPr>
+        <w:t>End with MongoDB, Express, Angular, and Node.js.</w:t>
       </w:r>
     </w:p>
     <w:p>

</xml_diff>